<commit_message>
EZ-4506 77A statement 2
</commit_message>
<xml_diff>
--- a/Integration/IMailLib/CollectionTemplates/EVLannual-77a.docx
+++ b/Integration/IMailLib/CollectionTemplates/EVLannual-77a.docx
@@ -68,29 +68,7 @@
                 <w:szCs w:val="16"/>
                 <w:lang w:eastAsia="en-GB"/>
               </w:rPr>
-              <w:t>@</w:t>
-            </w:r>
-            <w:proofErr w:type="spellStart"/>
-            <w:r>
-              <w:rPr>
-                <w:rFonts w:ascii="Open Sans Light" w:hAnsi="Open Sans Light"/>
-                <w:color w:val="666666"/>
-                <w:sz w:val="16"/>
-                <w:szCs w:val="16"/>
-                <w:lang w:eastAsia="en-GB"/>
-              </w:rPr>
-              <w:t>CustomerName</w:t>
-            </w:r>
-            <w:proofErr w:type="spellEnd"/>
-            <w:r>
-              <w:rPr>
-                <w:rFonts w:ascii="Open Sans Light" w:hAnsi="Open Sans Light"/>
-                <w:color w:val="666666"/>
-                <w:sz w:val="16"/>
-                <w:szCs w:val="16"/>
-                <w:lang w:eastAsia="en-GB"/>
-              </w:rPr>
-              <w:t>@</w:t>
+              <w:t>@CustomerName@</w:t>
             </w:r>
             <w:r>
               <w:rPr>
@@ -356,25 +334,7 @@
           <w:color w:val="auto"/>
           <w:szCs w:val="20"/>
         </w:rPr>
-        <w:t>Agreement number – @</w:t>
-      </w:r>
-      <w:proofErr w:type="spellStart"/>
-      <w:r>
-        <w:rPr>
-          <w:rFonts w:ascii="Open Sans Light" w:hAnsi="Open Sans Light" w:cs="Open Sans Light"/>
-          <w:color w:val="auto"/>
-          <w:szCs w:val="20"/>
-        </w:rPr>
-        <w:t>LoanRefNum</w:t>
-      </w:r>
-      <w:proofErr w:type="spellEnd"/>
-      <w:r>
-        <w:rPr>
-          <w:rFonts w:ascii="Open Sans Light" w:hAnsi="Open Sans Light" w:cs="Open Sans Light"/>
-          <w:color w:val="auto"/>
-          <w:szCs w:val="20"/>
-        </w:rPr>
-        <w:t>@</w:t>
+        <w:t>Agreement number – @LoanRefNum@</w:t>
       </w:r>
     </w:p>
     <w:p>
@@ -414,23 +374,21 @@
         </w:rPr>
         <w:t>Dear @</w:t>
       </w:r>
-      <w:proofErr w:type="spellStart"/>
       <w:r>
         <w:rPr>
           <w:rFonts w:ascii="Open Sans Light" w:hAnsi="Open Sans Light" w:cs="Open Sans Light"/>
           <w:color w:val="auto"/>
           <w:szCs w:val="20"/>
         </w:rPr>
-        <w:t>FirstName</w:t>
+        <w:t>Customer</w:t>
       </w:r>
-      <w:proofErr w:type="spellEnd"/>
       <w:r>
         <w:rPr>
           <w:rFonts w:ascii="Open Sans Light" w:hAnsi="Open Sans Light" w:cs="Open Sans Light"/>
           <w:color w:val="auto"/>
           <w:szCs w:val="20"/>
         </w:rPr>
-        <w:t>@</w:t>
+        <w:t>Name@</w:t>
       </w:r>
     </w:p>
     <w:p>
@@ -486,25 +444,7 @@
           <w:color w:val="auto"/>
           <w:szCs w:val="20"/>
         </w:rPr>
-        <w:t>The date on which the agreement became executed was @</w:t>
-      </w:r>
-      <w:proofErr w:type="spellStart"/>
-      <w:r>
-        <w:rPr>
-          <w:rFonts w:ascii="Open Sans Light" w:hAnsi="Open Sans Light" w:cs="Open Sans Light"/>
-          <w:color w:val="auto"/>
-          <w:szCs w:val="20"/>
-        </w:rPr>
-        <w:t>LoanDate</w:t>
-      </w:r>
-      <w:proofErr w:type="spellEnd"/>
-      <w:r>
-        <w:rPr>
-          <w:rFonts w:ascii="Open Sans Light" w:hAnsi="Open Sans Light" w:cs="Open Sans Light"/>
-          <w:color w:val="auto"/>
-          <w:szCs w:val="20"/>
-        </w:rPr>
-        <w:t>@</w:t>
+        <w:t>The date on which the agreement became executed was @LoanDate@</w:t>
       </w:r>
     </w:p>
     <w:p>
@@ -540,71 +480,53 @@
           <w:color w:val="auto"/>
           <w:szCs w:val="20"/>
         </w:rPr>
-        <w:t>The amount of credit provided to you under the agreement was £@</w:t>
+        <w:t>The amount of credit provided to you under the agreement was £@LoanAmount@</w:t>
       </w:r>
-      <w:proofErr w:type="spellStart"/>
+    </w:p>
+    <w:p>
+      <w:pPr>
+        <w:pStyle w:val="NoSpacing"/>
+        <w:rPr>
+          <w:rFonts w:ascii="Open Sans Light" w:hAnsi="Open Sans Light" w:cs="Open Sans Light"/>
+          <w:color w:val="auto"/>
+          <w:szCs w:val="20"/>
+        </w:rPr>
+      </w:pPr>
+    </w:p>
+    <w:p>
+      <w:pPr>
+        <w:pStyle w:val="NoSpacing"/>
+        <w:rPr>
+          <w:rFonts w:ascii="Open Sans Light" w:hAnsi="Open Sans Light" w:cs="Open Sans Light"/>
+          <w:color w:val="auto"/>
+          <w:szCs w:val="20"/>
+        </w:rPr>
+      </w:pPr>
       <w:r>
         <w:rPr>
           <w:rFonts w:ascii="Open Sans Light" w:hAnsi="Open Sans Light" w:cs="Open Sans Light"/>
           <w:color w:val="auto"/>
           <w:szCs w:val="20"/>
         </w:rPr>
-        <w:t>LoanAmount</w:t>
+        <w:t>The annual interest rate is @A</w:t>
       </w:r>
-      <w:proofErr w:type="spellEnd"/>
       <w:r>
         <w:rPr>
           <w:rFonts w:ascii="Open Sans Light" w:hAnsi="Open Sans Light" w:cs="Open Sans Light"/>
           <w:color w:val="auto"/>
           <w:szCs w:val="20"/>
         </w:rPr>
-        <w:t>@</w:t>
+        <w:t>n</w:t>
       </w:r>
-    </w:p>
-    <w:p>
-      <w:pPr>
-        <w:pStyle w:val="NoSpacing"/>
-        <w:rPr>
-          <w:rFonts w:ascii="Open Sans Light" w:hAnsi="Open Sans Light" w:cs="Open Sans Light"/>
-          <w:color w:val="auto"/>
-          <w:szCs w:val="20"/>
-        </w:rPr>
-      </w:pPr>
-    </w:p>
-    <w:p>
-      <w:pPr>
-        <w:pStyle w:val="NoSpacing"/>
-        <w:rPr>
-          <w:rFonts w:ascii="Open Sans Light" w:hAnsi="Open Sans Light" w:cs="Open Sans Light"/>
-          <w:color w:val="auto"/>
-          <w:szCs w:val="20"/>
-        </w:rPr>
-      </w:pPr>
+      <w:bookmarkStart w:id="0" w:name="_GoBack"/>
+      <w:bookmarkEnd w:id="0"/>
       <w:r>
         <w:rPr>
           <w:rFonts w:ascii="Open Sans Light" w:hAnsi="Open Sans Light" w:cs="Open Sans Light"/>
           <w:color w:val="auto"/>
           <w:szCs w:val="20"/>
         </w:rPr>
-        <w:t>The annual interest rate is @</w:t>
-      </w:r>
-      <w:proofErr w:type="spellStart"/>
-      <w:r>
-        <w:rPr>
-          <w:rFonts w:ascii="Open Sans Light" w:hAnsi="Open Sans Light" w:cs="Open Sans Light"/>
-          <w:color w:val="auto"/>
-          <w:szCs w:val="20"/>
-        </w:rPr>
-        <w:t>AnualInterestRatePercent</w:t>
-      </w:r>
-      <w:proofErr w:type="spellEnd"/>
-      <w:r>
-        <w:rPr>
-          <w:rFonts w:ascii="Open Sans Light" w:hAnsi="Open Sans Light" w:cs="Open Sans Light"/>
-          <w:color w:val="auto"/>
-          <w:szCs w:val="20"/>
-        </w:rPr>
-        <w:t>@ %. Interest charges on the amount of credit were calculated by us at the outset of the agreement on the amount of credit using the interest rate for the duration of this agreement. The interest charged formed part of the charge for total credit which was added to the credit at the outset and the resulting sum was payable by way of monthly payments.</w:t>
+        <w:t>nualInterestRatePercent@ %. Interest charges on the amount of credit were calculated by us at the outset of the agreement on the amount of credit using the interest rate for the duration of this agreement. The interest charged formed part of the charge for total credit which was added to the credit at the outset and the resulting sum was payable by way of monthly payments.</w:t>
       </w:r>
     </w:p>
     <w:p>
@@ -633,27 +555,7 @@
           <w:color w:val="auto"/>
           <w:szCs w:val="20"/>
         </w:rPr>
-        <w:t>@</w:t>
-      </w:r>
-      <w:proofErr w:type="spellStart"/>
-      <w:r>
-        <w:rPr>
-          <w:rFonts w:ascii="Open Sans Light" w:hAnsi="Open Sans Light" w:cs="Open Sans Light"/>
-          <w:bCs/>
-          <w:color w:val="auto"/>
-          <w:szCs w:val="20"/>
-        </w:rPr>
-        <w:t>ScheduleTable</w:t>
-      </w:r>
-      <w:proofErr w:type="spellEnd"/>
-      <w:r>
-        <w:rPr>
-          <w:rFonts w:ascii="Open Sans Light" w:hAnsi="Open Sans Light" w:cs="Open Sans Light"/>
-          <w:bCs/>
-          <w:color w:val="auto"/>
-          <w:szCs w:val="20"/>
-        </w:rPr>
-        <w:t>@</w:t>
+        <w:t>@ScheduleTable@</w:t>
       </w:r>
     </w:p>
     <w:p>
@@ -839,7 +741,6 @@
           <w:lang w:val="en-US" w:bidi="he-IL"/>
         </w:rPr>
       </w:pPr>
-      <w:proofErr w:type="spellStart"/>
       <w:r>
         <w:rPr>
           <w:rFonts w:ascii="Open Sans Light" w:hAnsi="Open Sans Light" w:cs="Open Sans Light"/>
@@ -847,29 +748,8 @@
           <w:szCs w:val="20"/>
           <w:lang w:val="en-US" w:bidi="he-IL"/>
         </w:rPr>
-        <w:t>Sharone</w:t>
+        <w:t>Sharone Perlstein</w:t>
       </w:r>
-      <w:proofErr w:type="spellEnd"/>
-      <w:r>
-        <w:rPr>
-          <w:rFonts w:ascii="Open Sans Light" w:hAnsi="Open Sans Light" w:cs="Open Sans Light"/>
-          <w:color w:val="auto"/>
-          <w:szCs w:val="20"/>
-          <w:lang w:val="en-US" w:bidi="he-IL"/>
-        </w:rPr>
-        <w:t xml:space="preserve"> </w:t>
-      </w:r>
-      <w:proofErr w:type="spellStart"/>
-      <w:r>
-        <w:rPr>
-          <w:rFonts w:ascii="Open Sans Light" w:hAnsi="Open Sans Light" w:cs="Open Sans Light"/>
-          <w:color w:val="auto"/>
-          <w:szCs w:val="20"/>
-          <w:lang w:val="en-US" w:bidi="he-IL"/>
-        </w:rPr>
-        <w:t>Perlstein</w:t>
-      </w:r>
-      <w:proofErr w:type="spellEnd"/>
     </w:p>
     <w:p>
       <w:pPr>
@@ -915,7 +795,6 @@
           <w:szCs w:val="20"/>
         </w:rPr>
       </w:pPr>
-      <w:proofErr w:type="spellStart"/>
       <w:r>
         <w:rPr>
           <w:rFonts w:ascii="Open Sans Light" w:hAnsi="Open Sans Light" w:cs="Open Sans Light"/>
@@ -924,24 +803,13 @@
         </w:rPr>
         <w:t>Everline</w:t>
       </w:r>
-      <w:proofErr w:type="spellEnd"/>
       <w:r>
         <w:rPr>
           <w:rFonts w:ascii="Open Sans Light" w:hAnsi="Open Sans Light" w:cs="Open Sans Light"/>
           <w:color w:val="auto"/>
           <w:szCs w:val="20"/>
         </w:rPr>
-        <w:t xml:space="preserve"> is a trading name of</w:t>
-      </w:r>
-      <w:bookmarkStart w:id="0" w:name="_GoBack"/>
-      <w:bookmarkEnd w:id="0"/>
-      <w:r>
-        <w:rPr>
-          <w:rFonts w:ascii="Open Sans Light" w:hAnsi="Open Sans Light" w:cs="Open Sans Light"/>
-          <w:color w:val="auto"/>
-          <w:szCs w:val="20"/>
-        </w:rPr>
-        <w:t xml:space="preserve"> EZBob Ltd., telephone: 0203769312</w:t>
+        <w:t xml:space="preserve"> is a trading name of EZBob Ltd., telephone: 0203769312</w:t>
       </w:r>
       <w:r>
         <w:rPr>
@@ -1006,23 +874,13 @@
           <w:szCs w:val="20"/>
         </w:rPr>
       </w:pPr>
-      <w:proofErr w:type="gramStart"/>
       <w:r>
         <w:rPr>
           <w:rFonts w:ascii="Open Sans Light" w:hAnsi="Open Sans Light" w:cs="Open Sans Light"/>
           <w:color w:val="auto"/>
           <w:szCs w:val="20"/>
         </w:rPr>
-        <w:t>Registered in England No: 7852687.</w:t>
-      </w:r>
-      <w:proofErr w:type="gramEnd"/>
-      <w:r>
-        <w:rPr>
-          <w:rFonts w:ascii="Open Sans Light" w:hAnsi="Open Sans Light" w:cs="Open Sans Light"/>
-          <w:color w:val="auto"/>
-          <w:szCs w:val="20"/>
-        </w:rPr>
-        <w:t xml:space="preserve">  EZBob Ltd. is authorised and regulated by the Financial Conduct Authority.</w:t>
+        <w:t>Registered in England No: 7852687.  EZBob Ltd. is authorised and regulated by the Financial Conduct Authority.</w:t>
       </w:r>
     </w:p>
     <w:p>
@@ -1072,27 +930,7 @@
           <w:szCs w:val="20"/>
         </w:rPr>
         <w:lastRenderedPageBreak/>
-        <w:t xml:space="preserve">Understanding your Annual Statement </w:t>
-      </w:r>
-      <w:proofErr w:type="gramStart"/>
-      <w:r>
-        <w:rPr>
-          <w:rFonts w:ascii="Open Sans" w:hAnsi="Open Sans" w:cs="Open Sans"/>
-          <w:bCs/>
-          <w:color w:val="auto"/>
-          <w:szCs w:val="20"/>
-        </w:rPr>
-        <w:t>A</w:t>
-      </w:r>
-      <w:proofErr w:type="gramEnd"/>
-      <w:r>
-        <w:rPr>
-          <w:rFonts w:ascii="Open Sans" w:hAnsi="Open Sans" w:cs="Open Sans"/>
-          <w:bCs/>
-          <w:color w:val="auto"/>
-          <w:szCs w:val="20"/>
-        </w:rPr>
-        <w:t xml:space="preserve"> guide</w:t>
+        <w:t>Understanding your Annual Statement A guide</w:t>
       </w:r>
     </w:p>
     <w:p>
@@ -1171,23 +1009,13 @@
           <w:szCs w:val="20"/>
         </w:rPr>
       </w:pPr>
-      <w:proofErr w:type="gramStart"/>
       <w:r>
         <w:rPr>
           <w:rFonts w:ascii="Open Sans Light" w:hAnsi="Open Sans Light" w:cs="Open Sans Light"/>
           <w:color w:val="auto"/>
           <w:szCs w:val="20"/>
         </w:rPr>
-        <w:t>Nothing.</w:t>
-      </w:r>
-      <w:proofErr w:type="gramEnd"/>
-      <w:r>
-        <w:rPr>
-          <w:rFonts w:ascii="Open Sans Light" w:hAnsi="Open Sans Light" w:cs="Open Sans Light"/>
-          <w:color w:val="auto"/>
-          <w:szCs w:val="20"/>
-        </w:rPr>
-        <w:t xml:space="preserve"> The statement is required to be sent to you each year on the anniversary of your agreement start date and is for information purposes only.</w:t>
+        <w:t>Nothing. The statement is required to be sent to you each year on the anniversary of your agreement start date and is for information purposes only.</w:t>
       </w:r>
     </w:p>
     <w:p>
@@ -1732,7 +1560,7 @@
                   </a:ln>
                   <a:extLst>
                     <a:ext uri="{FAA26D3D-D897-4be2-8F04-BA451C77F1D7}">
-                      <ma14:placeholderFlag xmlns:ma14="http://schemas.microsoft.com/office/mac/drawingml/2011/main" xmlns:w="http://schemas.openxmlformats.org/wordprocessingml/2006/main" xmlns:w10="urn:schemas-microsoft-com:office:word" xmlns:v="urn:schemas-microsoft-com:vml" xmlns:o="urn:schemas-microsoft-com:office:office" xmlns:mv="urn:schemas-microsoft-com:mac:vml" xmlns:mo="http://schemas.microsoft.com/office/mac/office/2008/main" xmlns="" xmlns:w15="http://schemas.microsoft.com/office/word/2012/wordml"/>
+                      <ma14:placeholderFlag xmlns:w15="http://schemas.microsoft.com/office/word/2012/wordml" xmlns="" xmlns:mo="http://schemas.microsoft.com/office/mac/office/2008/main" xmlns:mv="urn:schemas-microsoft-com:mac:vml" xmlns:o="urn:schemas-microsoft-com:office:office" xmlns:v="urn:schemas-microsoft-com:vml" xmlns:w10="urn:schemas-microsoft-com:office:word" xmlns:w="http://schemas.openxmlformats.org/wordprocessingml/2006/main" xmlns:ma14="http://schemas.microsoft.com/office/mac/drawingml/2011/main"/>
                     </a:ext>
                   </a:extLst>
                 </pic:spPr>
@@ -1814,7 +1642,7 @@
                   </a:ln>
                   <a:extLst>
                     <a:ext uri="{FAA26D3D-D897-4be2-8F04-BA451C77F1D7}">
-                      <ma14:placeholderFlag xmlns:ma14="http://schemas.microsoft.com/office/mac/drawingml/2011/main" xmlns:w="http://schemas.openxmlformats.org/wordprocessingml/2006/main" xmlns:w10="urn:schemas-microsoft-com:office:word" xmlns:v="urn:schemas-microsoft-com:vml" xmlns:o="urn:schemas-microsoft-com:office:office" xmlns:mv="urn:schemas-microsoft-com:mac:vml" xmlns:mo="http://schemas.microsoft.com/office/mac/office/2008/main" xmlns="" xmlns:w15="http://schemas.microsoft.com/office/word/2012/wordml"/>
+                      <ma14:placeholderFlag xmlns:w15="http://schemas.microsoft.com/office/word/2012/wordml" xmlns="" xmlns:mo="http://schemas.microsoft.com/office/mac/office/2008/main" xmlns:mv="urn:schemas-microsoft-com:mac:vml" xmlns:o="urn:schemas-microsoft-com:office:office" xmlns:v="urn:schemas-microsoft-com:vml" xmlns:w10="urn:schemas-microsoft-com:office:word" xmlns:w="http://schemas.openxmlformats.org/wordprocessingml/2006/main" xmlns:ma14="http://schemas.microsoft.com/office/mac/drawingml/2011/main"/>
                     </a:ext>
                   </a:extLst>
                 </pic:spPr>
@@ -10559,7 +10387,7 @@
 </file>
 
 <file path=customXml/itemProps1.xml><?xml version="1.0" encoding="utf-8"?>
-<ds:datastoreItem xmlns:ds="http://schemas.openxmlformats.org/officeDocument/2006/customXml" ds:itemID="{14AC5D84-AFBC-4D2B-8462-5B6C0974ED15}">
+<ds:datastoreItem xmlns:ds="http://schemas.openxmlformats.org/officeDocument/2006/customXml" ds:itemID="{BD54A8E3-0733-4ECB-951C-3BC105AFC46B}">
   <ds:schemaRefs>
     <ds:schemaRef ds:uri="http://schemas.openxmlformats.org/officeDocument/2006/bibliography"/>
   </ds:schemaRefs>

</xml_diff>

<commit_message>
EZ-4506 77a statement changes
</commit_message>
<xml_diff>
--- a/Integration/IMailLib/CollectionTemplates/EVLannual-77a.docx
+++ b/Integration/IMailLib/CollectionTemplates/EVLannual-77a.docx
@@ -478,6 +478,50 @@
         </w:rPr>
         <w:t>This is a statement under section 77A of the Consumer Credit Act 1974 in relation to your Credit Agreement (number)</w:t>
       </w:r>
+      <w:r>
+        <w:rPr>
+          <w:rFonts w:ascii="Open Sans Light" w:hAnsi="Open Sans Light" w:cs="Open Sans Light"/>
+          <w:color w:val="auto"/>
+          <w:szCs w:val="20"/>
+        </w:rPr>
+        <w:t>. This statement relates to the period @</w:t>
+      </w:r>
+      <w:proofErr w:type="spellStart"/>
+      <w:r>
+        <w:rPr>
+          <w:rFonts w:ascii="Open Sans Light" w:hAnsi="Open Sans Light" w:cs="Open Sans Light"/>
+          <w:color w:val="auto"/>
+          <w:szCs w:val="20"/>
+        </w:rPr>
+        <w:t>StartPeriod</w:t>
+      </w:r>
+      <w:proofErr w:type="spellEnd"/>
+      <w:r>
+        <w:rPr>
+          <w:rFonts w:ascii="Open Sans Light" w:hAnsi="Open Sans Light" w:cs="Open Sans Light"/>
+          <w:color w:val="auto"/>
+          <w:szCs w:val="20"/>
+        </w:rPr>
+        <w:t>@ until @</w:t>
+      </w:r>
+      <w:proofErr w:type="spellStart"/>
+      <w:r>
+        <w:rPr>
+          <w:rFonts w:ascii="Open Sans Light" w:hAnsi="Open Sans Light" w:cs="Open Sans Light"/>
+          <w:color w:val="auto"/>
+          <w:szCs w:val="20"/>
+        </w:rPr>
+        <w:t>EndPeriod</w:t>
+      </w:r>
+      <w:proofErr w:type="spellEnd"/>
+      <w:r>
+        <w:rPr>
+          <w:rFonts w:ascii="Open Sans Light" w:hAnsi="Open Sans Light" w:cs="Open Sans Light"/>
+          <w:color w:val="auto"/>
+          <w:szCs w:val="20"/>
+        </w:rPr>
+        <w:t>@.</w:t>
+      </w:r>
     </w:p>
     <w:p>
       <w:pPr>
@@ -680,18 +724,34 @@
           <w:color w:val="auto"/>
           <w:szCs w:val="20"/>
         </w:rPr>
-        <w:t>@ %. Interest charges on the amount of credit were calculated by us at the outset of the agreement on the amount of credit using the interest rate for the duration of this agreement. The interest charged formed part of the charge for total credit which was added to the credit at the outset and the resulting sum was payable by way of monthly payments.</w:t>
+        <w:t>@</w:t>
       </w:r>
-    </w:p>
-    <w:p>
-      <w:pPr>
-        <w:pStyle w:val="NoSpacing"/>
-        <w:rPr>
-          <w:rFonts w:ascii="Open Sans Light" w:hAnsi="Open Sans Light" w:cs="Open Sans Light"/>
-          <w:color w:val="auto"/>
-          <w:szCs w:val="20"/>
-        </w:rPr>
-      </w:pPr>
+      <w:bookmarkStart w:id="0" w:name="_GoBack"/>
+      <w:bookmarkEnd w:id="0"/>
+      <w:r>
+        <w:rPr>
+          <w:rFonts w:ascii="Open Sans Light" w:hAnsi="Open Sans Light" w:cs="Open Sans Light"/>
+          <w:color w:val="auto"/>
+          <w:szCs w:val="20"/>
+        </w:rPr>
+        <w:t xml:space="preserve">%. </w:t>
+      </w:r>
+      <w:r>
+        <w:rPr>
+          <w:rFonts w:ascii="Open Sans Light" w:hAnsi="Open Sans Light" w:cs="Open Sans Light"/>
+          <w:color w:val="auto"/>
+          <w:szCs w:val="20"/>
+        </w:rPr>
+        <w:t>This rete applies for the entire duration of your agreement.</w:t>
+      </w:r>
+      <w:r>
+        <w:rPr>
+          <w:rFonts w:ascii="Open Sans Light" w:hAnsi="Open Sans Light" w:cs="Open Sans Light"/>
+          <w:color w:val="auto"/>
+          <w:szCs w:val="20"/>
+        </w:rPr>
+        <w:t xml:space="preserve"> </w:t>
+      </w:r>
     </w:p>
     <w:p>
       <w:pPr>
@@ -765,7 +825,56 @@
           <w:color w:val="auto"/>
           <w:szCs w:val="20"/>
         </w:rPr>
-        <w:t>You can settle this agreement in full early at any time by paying off the amount you owe. If you wish to settle early, you should contact us for a final settlement figure. You can also settle this agreement in part at any time by paying off some of the amount you owe.</w:t>
+        <w:t xml:space="preserve">You can settle this agreement in full at any time by </w:t>
+      </w:r>
+      <w:r>
+        <w:rPr>
+          <w:rFonts w:ascii="Open Sans Light" w:hAnsi="Open Sans Light" w:cs="Open Sans Light"/>
+          <w:color w:val="auto"/>
+          <w:szCs w:val="20"/>
+        </w:rPr>
+        <w:t xml:space="preserve">giving us notice and </w:t>
+      </w:r>
+      <w:r>
+        <w:rPr>
+          <w:rFonts w:ascii="Open Sans Light" w:hAnsi="Open Sans Light" w:cs="Open Sans Light"/>
+          <w:color w:val="auto"/>
+          <w:szCs w:val="20"/>
+        </w:rPr>
+        <w:t xml:space="preserve">paying off the amount you owe. If you wish to settle early you should contact us for a final settlement figure. </w:t>
+      </w:r>
+    </w:p>
+    <w:p>
+      <w:pPr>
+        <w:rPr>
+          <w:rFonts w:ascii="Open Sans Light" w:hAnsi="Open Sans Light" w:cs="Open Sans Light"/>
+          <w:color w:val="auto"/>
+          <w:szCs w:val="20"/>
+        </w:rPr>
+      </w:pPr>
+      <w:r>
+        <w:rPr>
+          <w:rFonts w:ascii="Open Sans Light" w:hAnsi="Open Sans Light" w:cs="Open Sans Light"/>
+          <w:color w:val="auto"/>
+          <w:szCs w:val="20"/>
+        </w:rPr>
+        <w:t xml:space="preserve">You can also settle this agreement in part at any time by </w:t>
+      </w:r>
+      <w:r>
+        <w:rPr>
+          <w:rFonts w:ascii="Open Sans Light" w:hAnsi="Open Sans Light" w:cs="Open Sans Light"/>
+          <w:color w:val="auto"/>
+          <w:szCs w:val="20"/>
+        </w:rPr>
+        <w:t xml:space="preserve">giving notice and </w:t>
+      </w:r>
+      <w:r>
+        <w:rPr>
+          <w:rFonts w:ascii="Open Sans Light" w:hAnsi="Open Sans Light" w:cs="Open Sans Light"/>
+          <w:color w:val="auto"/>
+          <w:szCs w:val="20"/>
+        </w:rPr>
+        <w:t>paying off some of the amount you owe.</w:t>
       </w:r>
     </w:p>
     <w:p>
@@ -837,8 +946,34 @@
           <w:color w:val="auto"/>
           <w:szCs w:val="20"/>
         </w:rPr>
+        <w:t xml:space="preserve">If you pay less than </w:t>
+      </w:r>
+      <w:proofErr w:type="gramStart"/>
+      <w:r>
+        <w:rPr>
+          <w:rFonts w:ascii="Open Sans Light" w:hAnsi="Open Sans Light" w:cs="Open Sans Light"/>
+          <w:color w:val="auto"/>
+          <w:szCs w:val="20"/>
+        </w:rPr>
+        <w:t>your</w:t>
+      </w:r>
+      <w:proofErr w:type="gramEnd"/>
+      <w:r>
+        <w:rPr>
+          <w:rFonts w:ascii="Open Sans Light" w:hAnsi="Open Sans Light" w:cs="Open Sans Light"/>
+          <w:color w:val="auto"/>
+          <w:szCs w:val="20"/>
+        </w:rPr>
+        <w:t xml:space="preserve"> agreed in most cases it is likely to take you longer and may cost you more to pay off the debt under the agreement. If you have difficulties making payments under your credit </w:t>
+      </w:r>
+      <w:r>
+        <w:rPr>
+          <w:rFonts w:ascii="Open Sans Light" w:hAnsi="Open Sans Light" w:cs="Open Sans Light"/>
+          <w:color w:val="auto"/>
+          <w:szCs w:val="20"/>
+        </w:rPr>
         <w:lastRenderedPageBreak/>
-        <w:t>If you pay less than your agreed payment you may be in default under the agreement and in most cases it is likely to take you longer and may cost you more to pay off the debt under the agreement. If you have difficulties making payments under your credit agreement please contact us if you have not already done so to discuss terms for the rest of the agreement. You may also want to seek advice on what to do from an independent free advice agency such as the Citizens Advice Bureau.</w:t>
+        <w:t>agreement please contact us if you have not already done so to discuss terms for the rest of the agreement. You may also want to seek advice on what to do from an independent free advice agency such as the Citizens Advice Bureau.</w:t>
       </w:r>
     </w:p>
     <w:p>
@@ -1349,7 +1484,39 @@
           <w:color w:val="auto"/>
           <w:szCs w:val="20"/>
         </w:rPr>
-        <w:t>This is simply the sum of all the future amounts payable under the agreement. Please note that this is not the figure required to early settle your agreement.</w:t>
+        <w:t xml:space="preserve">This is simply the sum </w:t>
+      </w:r>
+      <w:r>
+        <w:rPr>
+          <w:rFonts w:ascii="Open Sans Light" w:hAnsi="Open Sans Light" w:cs="Open Sans Light"/>
+          <w:color w:val="auto"/>
+          <w:szCs w:val="20"/>
+        </w:rPr>
+        <w:t xml:space="preserve">outstanding </w:t>
+      </w:r>
+      <w:r>
+        <w:rPr>
+          <w:rFonts w:ascii="Open Sans Light" w:hAnsi="Open Sans Light" w:cs="Open Sans Light"/>
+          <w:color w:val="auto"/>
+          <w:szCs w:val="20"/>
+        </w:rPr>
+        <w:t>under the agreement</w:t>
+      </w:r>
+      <w:r>
+        <w:rPr>
+          <w:rFonts w:ascii="Open Sans Light" w:hAnsi="Open Sans Light" w:cs="Open Sans Light"/>
+          <w:color w:val="auto"/>
+          <w:szCs w:val="20"/>
+        </w:rPr>
+        <w:t xml:space="preserve"> as at the end of the period covered by the Statement</w:t>
+      </w:r>
+      <w:r>
+        <w:rPr>
+          <w:rFonts w:ascii="Open Sans Light" w:hAnsi="Open Sans Light" w:cs="Open Sans Light"/>
+          <w:color w:val="auto"/>
+          <w:szCs w:val="20"/>
+        </w:rPr>
+        <w:t>.</w:t>
       </w:r>
     </w:p>
     <w:p>
@@ -1431,8 +1598,6 @@
         </w:rPr>
         <w:t>If we send you information about our services, we will remind you at least every three years that you can ask us not to send you this information. This is on top of your rights under the Data Protection Act 1998.</w:t>
       </w:r>
-      <w:bookmarkStart w:id="0" w:name="_GoBack"/>
-      <w:bookmarkEnd w:id="0"/>
     </w:p>
     <w:sectPr>
       <w:headerReference w:type="default" r:id="rId10"/>
@@ -10619,7 +10784,7 @@
 </file>
 
 <file path=customXml/itemProps1.xml><?xml version="1.0" encoding="utf-8"?>
-<ds:datastoreItem xmlns:ds="http://schemas.openxmlformats.org/officeDocument/2006/customXml" ds:itemID="{75A2713A-A6C2-4F23-8948-970327DF75E3}">
+<ds:datastoreItem xmlns:ds="http://schemas.openxmlformats.org/officeDocument/2006/customXml" ds:itemID="{59713B4C-4555-48F0-82D1-459CB78C1C13}">
   <ds:schemaRefs>
     <ds:schemaRef ds:uri="http://schemas.openxmlformats.org/officeDocument/2006/bibliography"/>
   </ds:schemaRefs>

</xml_diff>

<commit_message>
EZ-4506 77a notification again
(cherry picked from commit 57868e9af01623ab02fcffac612bb4bb6765691d)

Conflicts:
	Integration/IMailLib/CollectionTemplates/EVLannual-77a.docx
	Integration/IMailLib/CollectionTemplates/annual-77a.docx
</commit_message>
<xml_diff>
--- a/Integration/IMailLib/CollectionTemplates/EVLannual-77a.docx
+++ b/Integration/IMailLib/CollectionTemplates/EVLannual-77a.docx
@@ -476,7 +476,115 @@
           <w:color w:val="auto"/>
           <w:szCs w:val="20"/>
         </w:rPr>
-        <w:t xml:space="preserve">This is a statement under section 77A of the Consumer Credit Act 1974 in relation to your Credit Agreement </w:t>
+        <w:t>This is a statement under section 77A of the Consumer Credit Act 1974 in relation to your Credit Agreement (number)</w:t>
+      </w:r>
+      <w:r>
+        <w:rPr>
+          <w:rFonts w:ascii="Open Sans Light" w:hAnsi="Open Sans Light" w:cs="Open Sans Light"/>
+          <w:color w:val="auto"/>
+          <w:szCs w:val="20"/>
+        </w:rPr>
+        <w:t>. This statement relates to the period @</w:t>
+      </w:r>
+      <w:proofErr w:type="spellStart"/>
+      <w:r>
+        <w:rPr>
+          <w:rFonts w:ascii="Open Sans Light" w:hAnsi="Open Sans Light" w:cs="Open Sans Light"/>
+          <w:color w:val="auto"/>
+          <w:szCs w:val="20"/>
+        </w:rPr>
+        <w:t>StartPeriod</w:t>
+      </w:r>
+      <w:proofErr w:type="spellEnd"/>
+      <w:r>
+        <w:rPr>
+          <w:rFonts w:ascii="Open Sans Light" w:hAnsi="Open Sans Light" w:cs="Open Sans Light"/>
+          <w:color w:val="auto"/>
+          <w:szCs w:val="20"/>
+        </w:rPr>
+        <w:t>@ until @</w:t>
+      </w:r>
+      <w:proofErr w:type="spellStart"/>
+      <w:r>
+        <w:rPr>
+          <w:rFonts w:ascii="Open Sans Light" w:hAnsi="Open Sans Light" w:cs="Open Sans Light"/>
+          <w:color w:val="auto"/>
+          <w:szCs w:val="20"/>
+        </w:rPr>
+        <w:t>EndPeriod</w:t>
+      </w:r>
+      <w:proofErr w:type="spellEnd"/>
+      <w:r>
+        <w:rPr>
+          <w:rFonts w:ascii="Open Sans Light" w:hAnsi="Open Sans Light" w:cs="Open Sans Light"/>
+          <w:color w:val="auto"/>
+          <w:szCs w:val="20"/>
+        </w:rPr>
+        <w:t>@.</w:t>
+      </w:r>
+    </w:p>
+    <w:p>
+      <w:pPr>
+        <w:pStyle w:val="NoSpacing"/>
+        <w:rPr>
+          <w:rFonts w:ascii="Open Sans Light" w:hAnsi="Open Sans Light" w:cs="Open Sans Light"/>
+          <w:color w:val="auto"/>
+          <w:szCs w:val="20"/>
+        </w:rPr>
+      </w:pPr>
+    </w:p>
+    <w:p>
+      <w:pPr>
+        <w:pStyle w:val="NoSpacing"/>
+        <w:rPr>
+          <w:rFonts w:ascii="Open Sans Light" w:hAnsi="Open Sans Light" w:cs="Open Sans Light"/>
+          <w:color w:val="auto"/>
+          <w:szCs w:val="20"/>
+        </w:rPr>
+      </w:pPr>
+      <w:r>
+        <w:rPr>
+          <w:rFonts w:ascii="Open Sans Light" w:hAnsi="Open Sans Light" w:cs="Open Sans Light"/>
+          <w:color w:val="auto"/>
+          <w:szCs w:val="20"/>
+        </w:rPr>
+        <w:t>The date on which the agreement became executed was @</w:t>
+      </w:r>
+      <w:proofErr w:type="spellStart"/>
+      <w:r>
+        <w:rPr>
+          <w:rFonts w:ascii="Open Sans Light" w:hAnsi="Open Sans Light" w:cs="Open Sans Light"/>
+          <w:color w:val="auto"/>
+          <w:szCs w:val="20"/>
+        </w:rPr>
+        <w:t>LoanDate</w:t>
+      </w:r>
+      <w:proofErr w:type="spellEnd"/>
+      <w:r>
+        <w:rPr>
+          <w:rFonts w:ascii="Open Sans Light" w:hAnsi="Open Sans Light" w:cs="Open Sans Light"/>
+          <w:color w:val="auto"/>
+          <w:szCs w:val="20"/>
+        </w:rPr>
+        <w:t>@</w:t>
+      </w:r>
+    </w:p>
+    <w:p>
+      <w:pPr>
+        <w:pStyle w:val="NoSpacing"/>
+        <w:rPr>
+          <w:rFonts w:ascii="Open Sans Light" w:hAnsi="Open Sans Light" w:cs="Open Sans Light"/>
+          <w:color w:val="auto"/>
+          <w:szCs w:val="20"/>
+        </w:rPr>
+      </w:pPr>
+      <w:r>
+        <w:rPr>
+          <w:rFonts w:ascii="Open Sans Light" w:hAnsi="Open Sans Light" w:cs="Open Sans Light"/>
+          <w:color w:val="auto"/>
+          <w:szCs w:val="20"/>
+        </w:rPr>
+        <w:t xml:space="preserve">The duration of the agreement is </w:t>
       </w:r>
       <w:r>
         <w:rPr>
@@ -493,7 +601,7 @@
           <w:color w:val="auto"/>
           <w:szCs w:val="20"/>
         </w:rPr>
-        <w:t>LoanRefNum</w:t>
+        <w:t>LoanTermMonths</w:t>
       </w:r>
       <w:proofErr w:type="spellEnd"/>
       <w:r>
@@ -510,7 +618,41 @@
           <w:color w:val="auto"/>
           <w:szCs w:val="20"/>
         </w:rPr>
-        <w:t>. This statement relates to the period @</w:t>
+        <w:t xml:space="preserve"> </w:t>
+      </w:r>
+      <w:r>
+        <w:rPr>
+          <w:rFonts w:ascii="Open Sans Light" w:hAnsi="Open Sans Light" w:cs="Open Sans Light"/>
+          <w:color w:val="auto"/>
+          <w:szCs w:val="20"/>
+        </w:rPr>
+        <w:t>months from the date</w:t>
+      </w:r>
+      <w:r>
+        <w:rPr>
+          <w:rFonts w:ascii="Open Sans Light" w:hAnsi="Open Sans Light" w:cs="Open Sans Light"/>
+          <w:color w:val="auto"/>
+          <w:szCs w:val="20"/>
+        </w:rPr>
+        <w:t xml:space="preserve"> the agreement was executed.</w:t>
+      </w:r>
+    </w:p>
+    <w:p>
+      <w:pPr>
+        <w:pStyle w:val="NoSpacing"/>
+        <w:rPr>
+          <w:rFonts w:ascii="Open Sans Light" w:hAnsi="Open Sans Light" w:cs="Open Sans Light"/>
+          <w:color w:val="auto"/>
+          <w:szCs w:val="20"/>
+        </w:rPr>
+      </w:pPr>
+      <w:r>
+        <w:rPr>
+          <w:rFonts w:ascii="Open Sans Light" w:hAnsi="Open Sans Light" w:cs="Open Sans Light"/>
+          <w:color w:val="auto"/>
+          <w:szCs w:val="20"/>
+        </w:rPr>
+        <w:t>The amount of credit provided to you under the agreement was £@</w:t>
       </w:r>
       <w:proofErr w:type="spellStart"/>
       <w:r>
@@ -519,71 +661,7 @@
           <w:color w:val="auto"/>
           <w:szCs w:val="20"/>
         </w:rPr>
-        <w:t>StartPeriod</w:t>
-      </w:r>
-      <w:proofErr w:type="spellEnd"/>
-      <w:r>
-        <w:rPr>
-          <w:rFonts w:ascii="Open Sans Light" w:hAnsi="Open Sans Light" w:cs="Open Sans Light"/>
-          <w:color w:val="auto"/>
-          <w:szCs w:val="20"/>
-        </w:rPr>
-        <w:t>@ until @</w:t>
-      </w:r>
-      <w:proofErr w:type="spellStart"/>
-      <w:r>
-        <w:rPr>
-          <w:rFonts w:ascii="Open Sans Light" w:hAnsi="Open Sans Light" w:cs="Open Sans Light"/>
-          <w:color w:val="auto"/>
-          <w:szCs w:val="20"/>
-        </w:rPr>
-        <w:t>EndPeriod</w:t>
-      </w:r>
-      <w:proofErr w:type="spellEnd"/>
-      <w:r>
-        <w:rPr>
-          <w:rFonts w:ascii="Open Sans Light" w:hAnsi="Open Sans Light" w:cs="Open Sans Light"/>
-          <w:color w:val="auto"/>
-          <w:szCs w:val="20"/>
-        </w:rPr>
-        <w:t>@.</w:t>
-      </w:r>
-    </w:p>
-    <w:p>
-      <w:pPr>
-        <w:pStyle w:val="NoSpacing"/>
-        <w:rPr>
-          <w:rFonts w:ascii="Open Sans Light" w:hAnsi="Open Sans Light" w:cs="Open Sans Light"/>
-          <w:color w:val="auto"/>
-          <w:szCs w:val="20"/>
-        </w:rPr>
-      </w:pPr>
-    </w:p>
-    <w:p>
-      <w:pPr>
-        <w:pStyle w:val="NoSpacing"/>
-        <w:rPr>
-          <w:rFonts w:ascii="Open Sans Light" w:hAnsi="Open Sans Light" w:cs="Open Sans Light"/>
-          <w:color w:val="auto"/>
-          <w:szCs w:val="20"/>
-        </w:rPr>
-      </w:pPr>
-      <w:r>
-        <w:rPr>
-          <w:rFonts w:ascii="Open Sans Light" w:hAnsi="Open Sans Light" w:cs="Open Sans Light"/>
-          <w:color w:val="auto"/>
-          <w:szCs w:val="20"/>
-        </w:rPr>
-        <w:t>The date on which the agreement became executed was @</w:t>
-      </w:r>
-      <w:proofErr w:type="spellStart"/>
-      <w:r>
-        <w:rPr>
-          <w:rFonts w:ascii="Open Sans Light" w:hAnsi="Open Sans Light" w:cs="Open Sans Light"/>
-          <w:color w:val="auto"/>
-          <w:szCs w:val="20"/>
-        </w:rPr>
-        <w:t>LoanDate</w:t>
+        <w:t>LoanAmount</w:t>
       </w:r>
       <w:proofErr w:type="spellEnd"/>
       <w:r>
@@ -604,13 +682,39 @@
           <w:szCs w:val="20"/>
         </w:rPr>
       </w:pPr>
+    </w:p>
+    <w:p>
+      <w:pPr>
+        <w:pStyle w:val="NoSpacing"/>
+        <w:rPr>
+          <w:rFonts w:ascii="Open Sans Light" w:hAnsi="Open Sans Light" w:cs="Open Sans Light"/>
+          <w:color w:val="auto"/>
+          <w:szCs w:val="20"/>
+        </w:rPr>
+      </w:pPr>
       <w:r>
         <w:rPr>
           <w:rFonts w:ascii="Open Sans Light" w:hAnsi="Open Sans Light" w:cs="Open Sans Light"/>
           <w:color w:val="auto"/>
           <w:szCs w:val="20"/>
         </w:rPr>
-        <w:t xml:space="preserve">The duration of the agreement is </w:t>
+        <w:t xml:space="preserve">The </w:t>
+      </w:r>
+      <w:r>
+        <w:rPr>
+          <w:rFonts w:ascii="Open Sans Light" w:hAnsi="Open Sans Light" w:cs="Open Sans Light"/>
+          <w:color w:val="auto"/>
+          <w:szCs w:val="20"/>
+        </w:rPr>
+        <w:t>monthly</w:t>
+      </w:r>
+      <w:r>
+        <w:rPr>
+          <w:rFonts w:ascii="Open Sans Light" w:hAnsi="Open Sans Light" w:cs="Open Sans Light"/>
+          <w:color w:val="auto"/>
+          <w:szCs w:val="20"/>
+        </w:rPr>
+        <w:t xml:space="preserve"> interest rate is </w:t>
       </w:r>
       <w:r>
         <w:rPr>
@@ -627,7 +731,15 @@
           <w:color w:val="auto"/>
           <w:szCs w:val="20"/>
         </w:rPr>
-        <w:t>LoanTermMonths</w:t>
+        <w:t>Monthly</w:t>
+      </w:r>
+      <w:r>
+        <w:rPr>
+          <w:rFonts w:ascii="Open Sans Light" w:hAnsi="Open Sans Light" w:cs="Open Sans Light"/>
+          <w:color w:val="auto"/>
+          <w:szCs w:val="20"/>
+        </w:rPr>
+        <w:t>InterestRatePercent</w:t>
       </w:r>
       <w:proofErr w:type="spellEnd"/>
       <w:r>
@@ -636,15 +748,32 @@
           <w:color w:val="auto"/>
           <w:szCs w:val="20"/>
         </w:rPr>
+        <w:t>@%</w:t>
+      </w:r>
+      <w:r>
+        <w:rPr>
+          <w:rFonts w:ascii="Open Sans Light" w:hAnsi="Open Sans Light" w:cs="Open Sans Light"/>
+          <w:color w:val="auto"/>
+          <w:szCs w:val="20"/>
+        </w:rPr>
+        <w:t xml:space="preserve"> which is equivalent to </w:t>
+      </w:r>
+      <w:r>
+        <w:rPr>
+          <w:rFonts w:ascii="Open Sans Light" w:hAnsi="Open Sans Light" w:cs="Open Sans Light"/>
+          <w:color w:val="auto"/>
+          <w:szCs w:val="20"/>
+        </w:rPr>
         <w:t>@</w:t>
       </w:r>
+      <w:proofErr w:type="spellStart"/>
       <w:r>
         <w:rPr>
           <w:rFonts w:ascii="Open Sans Light" w:hAnsi="Open Sans Light" w:cs="Open Sans Light"/>
           <w:color w:val="auto"/>
           <w:szCs w:val="20"/>
         </w:rPr>
-        <w:t xml:space="preserve"> </w:t>
+        <w:t>A</w:t>
       </w:r>
       <w:r>
         <w:rPr>
@@ -652,7 +781,40 @@
           <w:color w:val="auto"/>
           <w:szCs w:val="20"/>
         </w:rPr>
-        <w:t>months from the date</w:t>
+        <w:t>n</w:t>
+      </w:r>
+      <w:r>
+        <w:rPr>
+          <w:rFonts w:ascii="Open Sans Light" w:hAnsi="Open Sans Light" w:cs="Open Sans Light"/>
+          <w:color w:val="auto"/>
+          <w:szCs w:val="20"/>
+        </w:rPr>
+        <w:t>nualInterestRatePercent</w:t>
+      </w:r>
+      <w:proofErr w:type="spellEnd"/>
+      <w:r>
+        <w:rPr>
+          <w:rFonts w:ascii="Open Sans Light" w:hAnsi="Open Sans Light" w:cs="Open Sans Light"/>
+          <w:color w:val="auto"/>
+          <w:szCs w:val="20"/>
+        </w:rPr>
+        <w:t>@%</w:t>
+      </w:r>
+      <w:r>
+        <w:rPr>
+          <w:rFonts w:ascii="Open Sans Light" w:hAnsi="Open Sans Light" w:cs="Open Sans Light"/>
+          <w:color w:val="auto"/>
+          <w:szCs w:val="20"/>
+        </w:rPr>
+        <w:t xml:space="preserve"> per annum</w:t>
+      </w:r>
+      <w:r>
+        <w:rPr>
+          <w:rFonts w:ascii="Open Sans Light" w:hAnsi="Open Sans Light" w:cs="Open Sans Light"/>
+          <w:color w:val="auto"/>
+          <w:szCs w:val="20"/>
+        </w:rPr>
+        <w:t>.</w:t>
       </w:r>
     </w:p>
     <w:p>
@@ -664,27 +826,116 @@
           <w:szCs w:val="20"/>
         </w:rPr>
       </w:pPr>
+    </w:p>
+    <w:p>
+      <w:pPr>
+        <w:pStyle w:val="NoSpacing"/>
+        <w:rPr>
+          <w:rFonts w:ascii="Open Sans Light" w:hAnsi="Open Sans Light" w:cs="Open Sans Light"/>
+          <w:color w:val="auto"/>
+          <w:szCs w:val="20"/>
+        </w:rPr>
+      </w:pPr>
       <w:r>
         <w:rPr>
           <w:rFonts w:ascii="Open Sans Light" w:hAnsi="Open Sans Light" w:cs="Open Sans Light"/>
           <w:color w:val="auto"/>
           <w:szCs w:val="20"/>
         </w:rPr>
-        <w:t>The amount of credit provided to you under the agreement was £@</w:t>
+        <w:t xml:space="preserve">Interest accrues on a day to day basis on the outstanding balance of the loan principal at the relevant monthly rate shown above, calculated according to the number of days in the month elapsed and the actual number days in the relevant month. Accrued interest is payable monthly at the end of each relevant month. Accrued interest is never added to the loan principal. </w:t>
+      </w:r>
+    </w:p>
+    <w:p>
+      <w:pPr>
+        <w:pStyle w:val="NoSpacing"/>
+        <w:rPr>
+          <w:rFonts w:ascii="Open Sans Light" w:hAnsi="Open Sans Light" w:cs="Open Sans Light"/>
+          <w:color w:val="auto"/>
+          <w:szCs w:val="20"/>
+        </w:rPr>
+      </w:pPr>
+    </w:p>
+    <w:p>
+      <w:pPr>
+        <w:pStyle w:val="NoSpacing"/>
+        <w:rPr>
+          <w:rFonts w:ascii="Open Sans Light" w:hAnsi="Open Sans Light" w:cs="Open Sans Light"/>
+          <w:color w:val="auto"/>
+          <w:szCs w:val="20"/>
+        </w:rPr>
+      </w:pPr>
+      <w:r>
+        <w:rPr>
+          <w:rFonts w:ascii="Open Sans Light" w:hAnsi="Open Sans Light" w:cs="Open Sans Light"/>
+          <w:color w:val="auto"/>
+          <w:szCs w:val="20"/>
+        </w:rPr>
+        <w:t>For interest calculation purposes, the beginning and end of each month are determined according to the date on which the loan was made. For example, if the loan was made on the 10th of a calendar month, months commence on the 10th of each calendar month during the loan term and end on the 9th of the following calendar month.</w:t>
+      </w:r>
+    </w:p>
+    <w:p>
+      <w:pPr>
+        <w:pStyle w:val="NoSpacing"/>
+        <w:rPr>
+          <w:rFonts w:ascii="Open Sans Light" w:hAnsi="Open Sans Light" w:cs="Open Sans Light"/>
+          <w:color w:val="auto"/>
+          <w:szCs w:val="20"/>
+        </w:rPr>
+      </w:pPr>
+      <w:r>
+        <w:rPr>
+          <w:rFonts w:ascii="Open Sans Light" w:hAnsi="Open Sans Light" w:cs="Open Sans Light"/>
+          <w:color w:val="auto"/>
+          <w:szCs w:val="20"/>
+        </w:rPr>
+        <w:t xml:space="preserve"> </w:t>
+      </w:r>
+    </w:p>
+    <w:p>
+      <w:pPr>
+        <w:pStyle w:val="NoSpacing"/>
+        <w:rPr>
+          <w:rFonts w:ascii="Open Sans Light" w:hAnsi="Open Sans Light" w:cs="Open Sans Light"/>
+          <w:b/>
+          <w:color w:val="auto"/>
+          <w:szCs w:val="20"/>
+        </w:rPr>
+      </w:pPr>
+      <w:r>
+        <w:rPr>
+          <w:rFonts w:ascii="Open Sans Light" w:hAnsi="Open Sans Light" w:cs="Open Sans Light"/>
+          <w:bCs/>
+          <w:color w:val="auto"/>
+          <w:szCs w:val="20"/>
+        </w:rPr>
+        <w:t>@</w:t>
       </w:r>
       <w:proofErr w:type="spellStart"/>
       <w:r>
         <w:rPr>
           <w:rFonts w:ascii="Open Sans Light" w:hAnsi="Open Sans Light" w:cs="Open Sans Light"/>
-          <w:color w:val="auto"/>
-          <w:szCs w:val="20"/>
-        </w:rPr>
-        <w:t>LoanAmount</w:t>
+          <w:bCs/>
+          <w:color w:val="auto"/>
+          <w:szCs w:val="20"/>
+        </w:rPr>
+        <w:t>Sch</w:t>
+      </w:r>
+      <w:bookmarkStart w:id="0" w:name="_GoBack"/>
+      <w:bookmarkEnd w:id="0"/>
+      <w:r>
+        <w:rPr>
+          <w:rFonts w:ascii="Open Sans Light" w:hAnsi="Open Sans Light" w:cs="Open Sans Light"/>
+          <w:bCs/>
+          <w:color w:val="auto"/>
+          <w:szCs w:val="20"/>
+        </w:rPr>
+        <w:t>eduleTable</w:t>
       </w:r>
       <w:proofErr w:type="spellEnd"/>
       <w:r>
         <w:rPr>
           <w:rFonts w:ascii="Open Sans Light" w:hAnsi="Open Sans Light" w:cs="Open Sans Light"/>
+          <w:bCs/>
           <w:color w:val="auto"/>
           <w:szCs w:val="20"/>
         </w:rPr>
@@ -693,123 +944,6 @@
     </w:p>
     <w:p>
       <w:pPr>
-        <w:pStyle w:val="NoSpacing"/>
-        <w:rPr>
-          <w:rFonts w:ascii="Open Sans Light" w:hAnsi="Open Sans Light" w:cs="Open Sans Light"/>
-          <w:color w:val="auto"/>
-          <w:szCs w:val="20"/>
-        </w:rPr>
-      </w:pPr>
-    </w:p>
-    <w:p>
-      <w:pPr>
-        <w:pStyle w:val="NoSpacing"/>
-        <w:rPr>
-          <w:rFonts w:ascii="Open Sans Light" w:hAnsi="Open Sans Light" w:cs="Open Sans Light"/>
-          <w:color w:val="auto"/>
-          <w:szCs w:val="20"/>
-        </w:rPr>
-      </w:pPr>
-      <w:r>
-        <w:rPr>
-          <w:rFonts w:ascii="Open Sans Light" w:hAnsi="Open Sans Light" w:cs="Open Sans Light"/>
-          <w:color w:val="auto"/>
-          <w:szCs w:val="20"/>
-        </w:rPr>
-        <w:t>The annual interest rate is @</w:t>
-      </w:r>
-      <w:proofErr w:type="spellStart"/>
-      <w:r>
-        <w:rPr>
-          <w:rFonts w:ascii="Open Sans Light" w:hAnsi="Open Sans Light" w:cs="Open Sans Light"/>
-          <w:color w:val="auto"/>
-          <w:szCs w:val="20"/>
-        </w:rPr>
-        <w:t>A</w:t>
-      </w:r>
-      <w:r>
-        <w:rPr>
-          <w:rFonts w:ascii="Open Sans Light" w:hAnsi="Open Sans Light" w:cs="Open Sans Light"/>
-          <w:color w:val="auto"/>
-          <w:szCs w:val="20"/>
-        </w:rPr>
-        <w:t>n</w:t>
-      </w:r>
-      <w:r>
-        <w:rPr>
-          <w:rFonts w:ascii="Open Sans Light" w:hAnsi="Open Sans Light" w:cs="Open Sans Light"/>
-          <w:color w:val="auto"/>
-          <w:szCs w:val="20"/>
-        </w:rPr>
-        <w:t>nualInterestRatePercent</w:t>
-      </w:r>
-      <w:proofErr w:type="spellEnd"/>
-      <w:r>
-        <w:rPr>
-          <w:rFonts w:ascii="Open Sans Light" w:hAnsi="Open Sans Light" w:cs="Open Sans Light"/>
-          <w:color w:val="auto"/>
-          <w:szCs w:val="20"/>
-        </w:rPr>
-        <w:t xml:space="preserve">@%. </w:t>
-      </w:r>
-      <w:r>
-        <w:rPr>
-          <w:rFonts w:ascii="Open Sans Light" w:hAnsi="Open Sans Light" w:cs="Open Sans Light"/>
-          <w:color w:val="auto"/>
-          <w:szCs w:val="20"/>
-        </w:rPr>
-        <w:t>This rete applies for the entire duration of your agreement.</w:t>
-      </w:r>
-      <w:r>
-        <w:rPr>
-          <w:rFonts w:ascii="Open Sans Light" w:hAnsi="Open Sans Light" w:cs="Open Sans Light"/>
-          <w:color w:val="auto"/>
-          <w:szCs w:val="20"/>
-        </w:rPr>
-        <w:t xml:space="preserve"> </w:t>
-      </w:r>
-    </w:p>
-    <w:p>
-      <w:pPr>
-        <w:rPr>
-          <w:rFonts w:ascii="Open Sans Light" w:hAnsi="Open Sans Light" w:cs="Open Sans Light"/>
-          <w:b/>
-          <w:color w:val="auto"/>
-          <w:szCs w:val="20"/>
-        </w:rPr>
-      </w:pPr>
-      <w:r>
-        <w:rPr>
-          <w:rFonts w:ascii="Open Sans Light" w:hAnsi="Open Sans Light" w:cs="Open Sans Light"/>
-          <w:bCs/>
-          <w:color w:val="auto"/>
-          <w:szCs w:val="20"/>
-        </w:rPr>
-        <w:t>@</w:t>
-      </w:r>
-      <w:proofErr w:type="spellStart"/>
-      <w:r>
-        <w:rPr>
-          <w:rFonts w:ascii="Open Sans Light" w:hAnsi="Open Sans Light" w:cs="Open Sans Light"/>
-          <w:bCs/>
-          <w:color w:val="auto"/>
-          <w:szCs w:val="20"/>
-        </w:rPr>
-        <w:t>ScheduleTable</w:t>
-      </w:r>
-      <w:proofErr w:type="spellEnd"/>
-      <w:r>
-        <w:rPr>
-          <w:rFonts w:ascii="Open Sans Light" w:hAnsi="Open Sans Light" w:cs="Open Sans Light"/>
-          <w:bCs/>
-          <w:color w:val="auto"/>
-          <w:szCs w:val="20"/>
-        </w:rPr>
-        <w:t>@</w:t>
-      </w:r>
-    </w:p>
-    <w:p>
-      <w:pPr>
         <w:rPr>
           <w:rFonts w:ascii="Open Sans" w:hAnsi="Open Sans" w:cs="Open Sans"/>
           <w:bCs/>
@@ -926,7 +1060,8 @@
           <w:color w:val="auto"/>
           <w:szCs w:val="20"/>
         </w:rPr>
-        <w:t>If you have a problem with your agreement please try to resolve it with us in the first instance. If you are not happy with the way in which we handled your complaint or the result, you may be able to complain to the Financial Ombudsman Service. If you do not take up your problem with us first, you will not be entitled to complain to the Ombudsman. We can provide details of how to contact the Ombudsman.</w:t>
+        <w:lastRenderedPageBreak/>
+        <w:t>If you have a problem with your agreement, please try to resolve it with us in the first instance. If you are not happy with the way in which we handled your complaint or the result, you may be able to complain to the Financial Ombudsman Service. If you do not take up your problem with us first, you will not be entitled to complain to the Ombudsman. We can provide details of how to contact the Ombudsman.</w:t>
       </w:r>
     </w:p>
     <w:p>
@@ -980,16 +1115,7 @@
           <w:color w:val="auto"/>
           <w:szCs w:val="20"/>
         </w:rPr>
-        <w:t xml:space="preserve"> agreed in most cases it is likely to take you longer and may cost you more to pay off the debt under the agreement. If you have difficulties making payments under your credit </w:t>
-      </w:r>
-      <w:r>
-        <w:rPr>
-          <w:rFonts w:ascii="Open Sans Light" w:hAnsi="Open Sans Light" w:cs="Open Sans Light"/>
-          <w:color w:val="auto"/>
-          <w:szCs w:val="20"/>
-        </w:rPr>
-        <w:lastRenderedPageBreak/>
-        <w:t>agreement please contact us if you have not already done so to discuss terms for the rest of the agreement. You may also want to seek advice on what to do from an independent free advice agency such as the Citizens Advice Bureau.</w:t>
+        <w:t xml:space="preserve"> agreed in most cases it is likely to take you longer and may cost you more to pay off the debt under the agreement. If you have difficulties making payments under your credit agreement please contact us if you have not already done so to discuss terms for the rest of the agreement. You may also want to seek advice on what to do from an independent free advice agency such as the Citizens Advice Bureau.</w:t>
       </w:r>
     </w:p>
     <w:p>
@@ -1398,23 +1524,7 @@
           <w:color w:val="auto"/>
           <w:szCs w:val="20"/>
         </w:rPr>
-        <w:t xml:space="preserve"> The statement is required to be sent to you each year </w:t>
-      </w:r>
-      <w:r>
-        <w:rPr>
-          <w:rFonts w:ascii="Open Sans Light" w:hAnsi="Open Sans Light" w:cs="Open Sans Light"/>
-          <w:color w:val="auto"/>
-          <w:szCs w:val="20"/>
-        </w:rPr>
-        <w:t>within 30 days of</w:t>
-      </w:r>
-      <w:r>
-        <w:rPr>
-          <w:rFonts w:ascii="Open Sans Light" w:hAnsi="Open Sans Light" w:cs="Open Sans Light"/>
-          <w:color w:val="auto"/>
-          <w:szCs w:val="20"/>
-        </w:rPr>
-        <w:t xml:space="preserve"> the anniversary of your agreement start date and is for information purposes only.</w:t>
+        <w:t xml:space="preserve"> The statement is required to be sent to you each year on the anniversary of your agreement start date and is for information purposes only.</w:t>
       </w:r>
     </w:p>
     <w:p>
@@ -1501,8 +1611,6 @@
         </w:rPr>
         <w:t>5. What is the 'closing balance'?</w:t>
       </w:r>
-      <w:bookmarkStart w:id="0" w:name="_GoBack"/>
-      <w:bookmarkEnd w:id="0"/>
     </w:p>
     <w:p>
       <w:pPr>
@@ -1584,39 +1692,7 @@
           <w:color w:val="auto"/>
           <w:szCs w:val="20"/>
         </w:rPr>
-        <w:t xml:space="preserve">The Regulations mentioned above are specific about the types of transactions to be shown on the Statement. If you pay, for example, monthly premiums for Credit Protection Insurance, </w:t>
-      </w:r>
-      <w:r>
-        <w:rPr>
-          <w:rFonts w:ascii="Open Sans Light" w:hAnsi="Open Sans Light" w:cs="Open Sans Light"/>
-          <w:color w:val="auto"/>
-          <w:szCs w:val="20"/>
-        </w:rPr>
-        <w:t xml:space="preserve">we have not </w:t>
-      </w:r>
-      <w:r>
-        <w:rPr>
-          <w:rFonts w:ascii="Open Sans Light" w:hAnsi="Open Sans Light" w:cs="Open Sans Light"/>
-          <w:color w:val="auto"/>
-          <w:szCs w:val="20"/>
-        </w:rPr>
-        <w:t xml:space="preserve">included </w:t>
-      </w:r>
-      <w:r>
-        <w:rPr>
-          <w:rFonts w:ascii="Open Sans Light" w:hAnsi="Open Sans Light" w:cs="Open Sans Light"/>
-          <w:color w:val="auto"/>
-          <w:szCs w:val="20"/>
-        </w:rPr>
-        <w:t xml:space="preserve">these </w:t>
-      </w:r>
-      <w:r>
-        <w:rPr>
-          <w:rFonts w:ascii="Open Sans Light" w:hAnsi="Open Sans Light" w:cs="Open Sans Light"/>
-          <w:color w:val="auto"/>
-          <w:szCs w:val="20"/>
-        </w:rPr>
-        <w:t>on the Statement.</w:t>
+        <w:t>The Regulations mentioned above are specific about the types of transactions to be shown on the Statement, and what must not be shown. If you pay, for example, monthly premiums for Credit Protection Insurance, these cannot be included on the Statement.</w:t>
       </w:r>
     </w:p>
     <w:p>
@@ -10850,7 +10926,7 @@
 </file>
 
 <file path=customXml/itemProps1.xml><?xml version="1.0" encoding="utf-8"?>
-<ds:datastoreItem xmlns:ds="http://schemas.openxmlformats.org/officeDocument/2006/customXml" ds:itemID="{28272AF5-9E8E-4A8F-B89A-0BC7C1ECEBFA}">
+<ds:datastoreItem xmlns:ds="http://schemas.openxmlformats.org/officeDocument/2006/customXml" ds:itemID="{AAF6EF84-6B75-4BB3-A29C-5DB4D1D8C758}">
   <ds:schemaRefs>
     <ds:schemaRef ds:uri="http://schemas.openxmlformats.org/officeDocument/2006/bibliography"/>
   </ds:schemaRefs>

</xml_diff>

<commit_message>
EZ-4506 77a notification again and again
</commit_message>
<xml_diff>
--- a/Integration/IMailLib/CollectionTemplates/EVLannual-77a.docx
+++ b/Integration/IMailLib/CollectionTemplates/EVLannual-77a.docx
@@ -476,7 +476,33 @@
           <w:color w:val="auto"/>
           <w:szCs w:val="20"/>
         </w:rPr>
-        <w:t>This is a statement under section 77A of the Consumer Credit Act 1974 in relation to your Credit Agreement (number)</w:t>
+        <w:t xml:space="preserve">This is a statement under section 77A of the Consumer Credit Act 1974 in relation to your Credit Agreement </w:t>
+      </w:r>
+      <w:r>
+        <w:rPr>
+          <w:rFonts w:ascii="Open Sans Light" w:hAnsi="Open Sans Light" w:cs="Open Sans Light"/>
+          <w:color w:val="auto"/>
+          <w:szCs w:val="20"/>
+        </w:rPr>
+        <w:t>@</w:t>
+      </w:r>
+      <w:proofErr w:type="spellStart"/>
+      <w:r>
+        <w:rPr>
+          <w:rFonts w:ascii="Open Sans Light" w:hAnsi="Open Sans Light" w:cs="Open Sans Light"/>
+          <w:color w:val="auto"/>
+          <w:szCs w:val="20"/>
+        </w:rPr>
+        <w:t>LoanRefNum</w:t>
+      </w:r>
+      <w:proofErr w:type="spellEnd"/>
+      <w:r>
+        <w:rPr>
+          <w:rFonts w:ascii="Open Sans Light" w:hAnsi="Open Sans Light" w:cs="Open Sans Light"/>
+          <w:color w:val="auto"/>
+          <w:szCs w:val="20"/>
+        </w:rPr>
+        <w:t>@</w:t>
       </w:r>
       <w:r>
         <w:rPr>
@@ -724,17 +750,7 @@
           <w:color w:val="auto"/>
           <w:szCs w:val="20"/>
         </w:rPr>
-        <w:t>@</w:t>
-      </w:r>
-      <w:bookmarkStart w:id="0" w:name="_GoBack"/>
-      <w:bookmarkEnd w:id="0"/>
-      <w:r>
-        <w:rPr>
-          <w:rFonts w:ascii="Open Sans Light" w:hAnsi="Open Sans Light" w:cs="Open Sans Light"/>
-          <w:color w:val="auto"/>
-          <w:szCs w:val="20"/>
-        </w:rPr>
-        <w:t xml:space="preserve">%. </w:t>
+        <w:t xml:space="preserve">@%. </w:t>
       </w:r>
       <w:r>
         <w:rPr>
@@ -910,7 +926,7 @@
           <w:color w:val="auto"/>
           <w:szCs w:val="20"/>
         </w:rPr>
-        <w:t>If you have a problem with your agreement, please try to resolve it with us in the first instance. If you are not happy with the way in which we handled your complaint or the result, you may be able to complain to the Financial Ombudsman Service. If you do not take up your problem with us first, you will not be entitled to complain to the Ombudsman. We can provide details of how to contact the Ombudsman.</w:t>
+        <w:t>If you have a problem with your agreement please try to resolve it with us in the first instance. If you are not happy with the way in which we handled your complaint or the result, you may be able to complain to the Financial Ombudsman Service. If you do not take up your problem with us first, you will not be entitled to complain to the Ombudsman. We can provide details of how to contact the Ombudsman.</w:t>
       </w:r>
     </w:p>
     <w:p>
@@ -1382,7 +1398,23 @@
           <w:color w:val="auto"/>
           <w:szCs w:val="20"/>
         </w:rPr>
-        <w:t xml:space="preserve"> The statement is required to be sent to you each year on the anniversary of your agreement start date and is for information purposes only.</w:t>
+        <w:t xml:space="preserve"> The statement is required to be sent to you each year </w:t>
+      </w:r>
+      <w:r>
+        <w:rPr>
+          <w:rFonts w:ascii="Open Sans Light" w:hAnsi="Open Sans Light" w:cs="Open Sans Light"/>
+          <w:color w:val="auto"/>
+          <w:szCs w:val="20"/>
+        </w:rPr>
+        <w:t>within 30 days of</w:t>
+      </w:r>
+      <w:r>
+        <w:rPr>
+          <w:rFonts w:ascii="Open Sans Light" w:hAnsi="Open Sans Light" w:cs="Open Sans Light"/>
+          <w:color w:val="auto"/>
+          <w:szCs w:val="20"/>
+        </w:rPr>
+        <w:t xml:space="preserve"> the anniversary of your agreement start date and is for information purposes only.</w:t>
       </w:r>
     </w:p>
     <w:p>
@@ -1469,6 +1501,8 @@
         </w:rPr>
         <w:t>5. What is the 'closing balance'?</w:t>
       </w:r>
+      <w:bookmarkStart w:id="0" w:name="_GoBack"/>
+      <w:bookmarkEnd w:id="0"/>
     </w:p>
     <w:p>
       <w:pPr>
@@ -1550,7 +1584,39 @@
           <w:color w:val="auto"/>
           <w:szCs w:val="20"/>
         </w:rPr>
-        <w:t>The Regulations mentioned above are specific about the types of transactions to be shown on the Statement, and what must not be shown. If you pay, for example, monthly premiums for Credit Protection Insurance, these cannot be included on the Statement.</w:t>
+        <w:t xml:space="preserve">The Regulations mentioned above are specific about the types of transactions to be shown on the Statement. If you pay, for example, monthly premiums for Credit Protection Insurance, </w:t>
+      </w:r>
+      <w:r>
+        <w:rPr>
+          <w:rFonts w:ascii="Open Sans Light" w:hAnsi="Open Sans Light" w:cs="Open Sans Light"/>
+          <w:color w:val="auto"/>
+          <w:szCs w:val="20"/>
+        </w:rPr>
+        <w:t xml:space="preserve">we have not </w:t>
+      </w:r>
+      <w:r>
+        <w:rPr>
+          <w:rFonts w:ascii="Open Sans Light" w:hAnsi="Open Sans Light" w:cs="Open Sans Light"/>
+          <w:color w:val="auto"/>
+          <w:szCs w:val="20"/>
+        </w:rPr>
+        <w:t xml:space="preserve">included </w:t>
+      </w:r>
+      <w:r>
+        <w:rPr>
+          <w:rFonts w:ascii="Open Sans Light" w:hAnsi="Open Sans Light" w:cs="Open Sans Light"/>
+          <w:color w:val="auto"/>
+          <w:szCs w:val="20"/>
+        </w:rPr>
+        <w:t xml:space="preserve">these </w:t>
+      </w:r>
+      <w:r>
+        <w:rPr>
+          <w:rFonts w:ascii="Open Sans Light" w:hAnsi="Open Sans Light" w:cs="Open Sans Light"/>
+          <w:color w:val="auto"/>
+          <w:szCs w:val="20"/>
+        </w:rPr>
+        <w:t>on the Statement.</w:t>
       </w:r>
     </w:p>
     <w:p>
@@ -1957,7 +2023,7 @@
                   </a:ln>
                   <a:extLst>
                     <a:ext uri="{FAA26D3D-D897-4be2-8F04-BA451C77F1D7}">
-                      <ma14:placeholderFlag xmlns:w15="http://schemas.microsoft.com/office/word/2012/wordml" xmlns="" xmlns:mo="http://schemas.microsoft.com/office/mac/office/2008/main" xmlns:mv="urn:schemas-microsoft-com:mac:vml" xmlns:o="urn:schemas-microsoft-com:office:office" xmlns:v="urn:schemas-microsoft-com:vml" xmlns:w10="urn:schemas-microsoft-com:office:word" xmlns:w="http://schemas.openxmlformats.org/wordprocessingml/2006/main" xmlns:ma14="http://schemas.microsoft.com/office/mac/drawingml/2011/main"/>
+                      <ma14:placeholderFlag xmlns:ma14="http://schemas.microsoft.com/office/mac/drawingml/2011/main" xmlns:w="http://schemas.openxmlformats.org/wordprocessingml/2006/main" xmlns:w10="urn:schemas-microsoft-com:office:word" xmlns:v="urn:schemas-microsoft-com:vml" xmlns:o="urn:schemas-microsoft-com:office:office" xmlns:mv="urn:schemas-microsoft-com:mac:vml" xmlns:mo="http://schemas.microsoft.com/office/mac/office/2008/main" xmlns="" xmlns:w15="http://schemas.microsoft.com/office/word/2012/wordml"/>
                     </a:ext>
                   </a:extLst>
                 </pic:spPr>
@@ -2039,7 +2105,7 @@
                   </a:ln>
                   <a:extLst>
                     <a:ext uri="{FAA26D3D-D897-4be2-8F04-BA451C77F1D7}">
-                      <ma14:placeholderFlag xmlns:w15="http://schemas.microsoft.com/office/word/2012/wordml" xmlns="" xmlns:mo="http://schemas.microsoft.com/office/mac/office/2008/main" xmlns:mv="urn:schemas-microsoft-com:mac:vml" xmlns:o="urn:schemas-microsoft-com:office:office" xmlns:v="urn:schemas-microsoft-com:vml" xmlns:w10="urn:schemas-microsoft-com:office:word" xmlns:w="http://schemas.openxmlformats.org/wordprocessingml/2006/main" xmlns:ma14="http://schemas.microsoft.com/office/mac/drawingml/2011/main"/>
+                      <ma14:placeholderFlag xmlns:ma14="http://schemas.microsoft.com/office/mac/drawingml/2011/main" xmlns:w="http://schemas.openxmlformats.org/wordprocessingml/2006/main" xmlns:w10="urn:schemas-microsoft-com:office:word" xmlns:v="urn:schemas-microsoft-com:vml" xmlns:o="urn:schemas-microsoft-com:office:office" xmlns:mv="urn:schemas-microsoft-com:mac:vml" xmlns:mo="http://schemas.microsoft.com/office/mac/office/2008/main" xmlns="" xmlns:w15="http://schemas.microsoft.com/office/word/2012/wordml"/>
                     </a:ext>
                   </a:extLst>
                 </pic:spPr>
@@ -10784,7 +10850,7 @@
 </file>
 
 <file path=customXml/itemProps1.xml><?xml version="1.0" encoding="utf-8"?>
-<ds:datastoreItem xmlns:ds="http://schemas.openxmlformats.org/officeDocument/2006/customXml" ds:itemID="{59713B4C-4555-48F0-82D1-459CB78C1C13}">
+<ds:datastoreItem xmlns:ds="http://schemas.openxmlformats.org/officeDocument/2006/customXml" ds:itemID="{28272AF5-9E8E-4A8F-B89A-0BC7C1ECEBFA}">
   <ds:schemaRefs>
     <ds:schemaRef ds:uri="http://schemas.openxmlformats.org/officeDocument/2006/bibliography"/>
   </ds:schemaRefs>

</xml_diff>

<commit_message>
EZ-4506 a77 notification take 156456465
</commit_message>
<xml_diff>
--- a/Integration/IMailLib/CollectionTemplates/EVLannual-77a.docx
+++ b/Integration/IMailLib/CollectionTemplates/EVLannual-77a.docx
@@ -476,7 +476,33 @@
           <w:color w:val="auto"/>
           <w:szCs w:val="20"/>
         </w:rPr>
-        <w:t>This is a statement under section 77A of the Consumer Credit Act 1974 in relation to your Credit Agreement (number)</w:t>
+        <w:t xml:space="preserve">This is a statement under section 77A of the Consumer Credit Act 1974 in relation to your Credit Agreement </w:t>
+      </w:r>
+      <w:r>
+        <w:rPr>
+          <w:rFonts w:ascii="Open Sans Light" w:hAnsi="Open Sans Light" w:cs="Open Sans Light"/>
+          <w:color w:val="auto"/>
+          <w:szCs w:val="20"/>
+        </w:rPr>
+        <w:t>@</w:t>
+      </w:r>
+      <w:proofErr w:type="spellStart"/>
+      <w:r>
+        <w:rPr>
+          <w:rFonts w:ascii="Open Sans Light" w:hAnsi="Open Sans Light" w:cs="Open Sans Light"/>
+          <w:color w:val="auto"/>
+          <w:szCs w:val="20"/>
+        </w:rPr>
+        <w:t>LoanRefNum</w:t>
+      </w:r>
+      <w:proofErr w:type="spellEnd"/>
+      <w:r>
+        <w:rPr>
+          <w:rFonts w:ascii="Open Sans Light" w:hAnsi="Open Sans Light" w:cs="Open Sans Light"/>
+          <w:color w:val="auto"/>
+          <w:szCs w:val="20"/>
+        </w:rPr>
+        <w:t>@</w:t>
       </w:r>
       <w:r>
         <w:rPr>
@@ -918,18 +944,7 @@
           <w:color w:val="auto"/>
           <w:szCs w:val="20"/>
         </w:rPr>
-        <w:t>Sch</w:t>
-      </w:r>
-      <w:bookmarkStart w:id="0" w:name="_GoBack"/>
-      <w:bookmarkEnd w:id="0"/>
-      <w:r>
-        <w:rPr>
-          <w:rFonts w:ascii="Open Sans Light" w:hAnsi="Open Sans Light" w:cs="Open Sans Light"/>
-          <w:bCs/>
-          <w:color w:val="auto"/>
-          <w:szCs w:val="20"/>
-        </w:rPr>
-        <w:t>eduleTable</w:t>
+        <w:t>ScheduleTable</w:t>
       </w:r>
       <w:proofErr w:type="spellEnd"/>
       <w:r>
@@ -1061,7 +1076,7 @@
           <w:szCs w:val="20"/>
         </w:rPr>
         <w:lastRenderedPageBreak/>
-        <w:t>If you have a problem with your agreement, please try to resolve it with us in the first instance. If you are not happy with the way in which we handled your complaint or the result, you may be able to complain to the Financial Ombudsman Service. If you do not take up your problem with us first, you will not be entitled to complain to the Ombudsman. We can provide details of how to contact the Ombudsman.</w:t>
+        <w:t>If you have a problem with your agreement please try to resolve it with us in the first instance. If you are not happy with the way in which we handled your complaint or the result, you may be able to complain to the Financial Ombudsman Service. If you do not take up your problem with us first, you will not be entitled to complain to the Ombudsman. We can provide details of how to contact the Ombudsman.</w:t>
       </w:r>
     </w:p>
     <w:p>
@@ -1524,7 +1539,23 @@
           <w:color w:val="auto"/>
           <w:szCs w:val="20"/>
         </w:rPr>
-        <w:t xml:space="preserve"> The statement is required to be sent to you each year on the anniversary of your agreement start date and is for information purposes only.</w:t>
+        <w:t xml:space="preserve"> The statement is required to be sent to you each year </w:t>
+      </w:r>
+      <w:r>
+        <w:rPr>
+          <w:rFonts w:ascii="Open Sans Light" w:hAnsi="Open Sans Light" w:cs="Open Sans Light"/>
+          <w:color w:val="auto"/>
+          <w:szCs w:val="20"/>
+        </w:rPr>
+        <w:t>within 30 days of</w:t>
+      </w:r>
+      <w:r>
+        <w:rPr>
+          <w:rFonts w:ascii="Open Sans Light" w:hAnsi="Open Sans Light" w:cs="Open Sans Light"/>
+          <w:color w:val="auto"/>
+          <w:szCs w:val="20"/>
+        </w:rPr>
+        <w:t xml:space="preserve"> the anniversary of your agreement start date and is for information purposes only.</w:t>
       </w:r>
     </w:p>
     <w:p>
@@ -1560,6 +1591,8 @@
         </w:rPr>
         <w:t>This is the amount you borrowed and does not include any interest payable under the agreement or any administration charges that may be payable.</w:t>
       </w:r>
+      <w:bookmarkStart w:id="0" w:name="_GoBack"/>
+      <w:bookmarkEnd w:id="0"/>
     </w:p>
     <w:p>
       <w:pPr>
@@ -1692,7 +1725,39 @@
           <w:color w:val="auto"/>
           <w:szCs w:val="20"/>
         </w:rPr>
-        <w:t>The Regulations mentioned above are specific about the types of transactions to be shown on the Statement, and what must not be shown. If you pay, for example, monthly premiums for Credit Protection Insurance, these cannot be included on the Statement.</w:t>
+        <w:t xml:space="preserve">The Regulations mentioned above are specific about the types of transactions to be shown on the Statement. If you pay, for example, monthly premiums for Credit Protection Insurance, </w:t>
+      </w:r>
+      <w:r>
+        <w:rPr>
+          <w:rFonts w:ascii="Open Sans Light" w:hAnsi="Open Sans Light" w:cs="Open Sans Light"/>
+          <w:color w:val="auto"/>
+          <w:szCs w:val="20"/>
+        </w:rPr>
+        <w:t xml:space="preserve">we have not </w:t>
+      </w:r>
+      <w:r>
+        <w:rPr>
+          <w:rFonts w:ascii="Open Sans Light" w:hAnsi="Open Sans Light" w:cs="Open Sans Light"/>
+          <w:color w:val="auto"/>
+          <w:szCs w:val="20"/>
+        </w:rPr>
+        <w:t xml:space="preserve">included </w:t>
+      </w:r>
+      <w:r>
+        <w:rPr>
+          <w:rFonts w:ascii="Open Sans Light" w:hAnsi="Open Sans Light" w:cs="Open Sans Light"/>
+          <w:color w:val="auto"/>
+          <w:szCs w:val="20"/>
+        </w:rPr>
+        <w:t xml:space="preserve">these </w:t>
+      </w:r>
+      <w:r>
+        <w:rPr>
+          <w:rFonts w:ascii="Open Sans Light" w:hAnsi="Open Sans Light" w:cs="Open Sans Light"/>
+          <w:color w:val="auto"/>
+          <w:szCs w:val="20"/>
+        </w:rPr>
+        <w:t>on the Statement.</w:t>
       </w:r>
     </w:p>
     <w:p>
@@ -2099,7 +2164,7 @@
                   </a:ln>
                   <a:extLst>
                     <a:ext uri="{FAA26D3D-D897-4be2-8F04-BA451C77F1D7}">
-                      <ma14:placeholderFlag xmlns:ma14="http://schemas.microsoft.com/office/mac/drawingml/2011/main" xmlns:w="http://schemas.openxmlformats.org/wordprocessingml/2006/main" xmlns:w10="urn:schemas-microsoft-com:office:word" xmlns:v="urn:schemas-microsoft-com:vml" xmlns:o="urn:schemas-microsoft-com:office:office" xmlns:mv="urn:schemas-microsoft-com:mac:vml" xmlns:mo="http://schemas.microsoft.com/office/mac/office/2008/main" xmlns="" xmlns:w15="http://schemas.microsoft.com/office/word/2012/wordml"/>
+                      <ma14:placeholderFlag xmlns:w15="http://schemas.microsoft.com/office/word/2012/wordml" xmlns="" xmlns:mo="http://schemas.microsoft.com/office/mac/office/2008/main" xmlns:mv="urn:schemas-microsoft-com:mac:vml" xmlns:o="urn:schemas-microsoft-com:office:office" xmlns:v="urn:schemas-microsoft-com:vml" xmlns:w10="urn:schemas-microsoft-com:office:word" xmlns:w="http://schemas.openxmlformats.org/wordprocessingml/2006/main" xmlns:ma14="http://schemas.microsoft.com/office/mac/drawingml/2011/main"/>
                     </a:ext>
                   </a:extLst>
                 </pic:spPr>
@@ -2181,7 +2246,7 @@
                   </a:ln>
                   <a:extLst>
                     <a:ext uri="{FAA26D3D-D897-4be2-8F04-BA451C77F1D7}">
-                      <ma14:placeholderFlag xmlns:ma14="http://schemas.microsoft.com/office/mac/drawingml/2011/main" xmlns:w="http://schemas.openxmlformats.org/wordprocessingml/2006/main" xmlns:w10="urn:schemas-microsoft-com:office:word" xmlns:v="urn:schemas-microsoft-com:vml" xmlns:o="urn:schemas-microsoft-com:office:office" xmlns:mv="urn:schemas-microsoft-com:mac:vml" xmlns:mo="http://schemas.microsoft.com/office/mac/office/2008/main" xmlns="" xmlns:w15="http://schemas.microsoft.com/office/word/2012/wordml"/>
+                      <ma14:placeholderFlag xmlns:w15="http://schemas.microsoft.com/office/word/2012/wordml" xmlns="" xmlns:mo="http://schemas.microsoft.com/office/mac/office/2008/main" xmlns:mv="urn:schemas-microsoft-com:mac:vml" xmlns:o="urn:schemas-microsoft-com:office:office" xmlns:v="urn:schemas-microsoft-com:vml" xmlns:w10="urn:schemas-microsoft-com:office:word" xmlns:w="http://schemas.openxmlformats.org/wordprocessingml/2006/main" xmlns:ma14="http://schemas.microsoft.com/office/mac/drawingml/2011/main"/>
                     </a:ext>
                   </a:extLst>
                 </pic:spPr>
@@ -10926,7 +10991,7 @@
 </file>
 
 <file path=customXml/itemProps1.xml><?xml version="1.0" encoding="utf-8"?>
-<ds:datastoreItem xmlns:ds="http://schemas.openxmlformats.org/officeDocument/2006/customXml" ds:itemID="{AAF6EF84-6B75-4BB3-A29C-5DB4D1D8C758}">
+<ds:datastoreItem xmlns:ds="http://schemas.openxmlformats.org/officeDocument/2006/customXml" ds:itemID="{93487792-3AB5-40BE-B0C4-5D92EEFEA2AE}">
   <ds:schemaRefs>
     <ds:schemaRef ds:uri="http://schemas.openxmlformats.org/officeDocument/2006/bibliography"/>
   </ds:schemaRefs>

</xml_diff>

<commit_message>
EZ-4506 a77 notification take 156456466
</commit_message>
<xml_diff>
--- a/Integration/IMailLib/CollectionTemplates/EVLannual-77a.docx
+++ b/Integration/IMailLib/CollectionTemplates/EVLannual-77a.docx
@@ -1112,25 +1112,23 @@
           <w:color w:val="auto"/>
           <w:szCs w:val="20"/>
         </w:rPr>
-        <w:t xml:space="preserve">If you pay less than </w:t>
-      </w:r>
-      <w:proofErr w:type="gramStart"/>
-      <w:r>
-        <w:rPr>
-          <w:rFonts w:ascii="Open Sans Light" w:hAnsi="Open Sans Light" w:cs="Open Sans Light"/>
-          <w:color w:val="auto"/>
-          <w:szCs w:val="20"/>
-        </w:rPr>
-        <w:t>your</w:t>
-      </w:r>
-      <w:proofErr w:type="gramEnd"/>
-      <w:r>
-        <w:rPr>
-          <w:rFonts w:ascii="Open Sans Light" w:hAnsi="Open Sans Light" w:cs="Open Sans Light"/>
-          <w:color w:val="auto"/>
-          <w:szCs w:val="20"/>
-        </w:rPr>
-        <w:t xml:space="preserve"> agreed in most cases it is likely to take you longer and may cost you more to pay off the debt under the agreement. If you have difficulties making payments under your credit agreement please contact us if you have not already done so to discuss terms for the rest of the agreement. You may also want to seek advice on what to do from an independent free advice agency such as the Citizens Advice Bureau.</w:t>
+        <w:t xml:space="preserve">If you pay less than your agreed </w:t>
+      </w:r>
+      <w:r>
+        <w:rPr>
+          <w:rFonts w:ascii="Open Sans Light" w:hAnsi="Open Sans Light" w:cs="Open Sans Light"/>
+          <w:color w:val="auto"/>
+          <w:szCs w:val="20"/>
+        </w:rPr>
+        <w:t xml:space="preserve">payment </w:t>
+      </w:r>
+      <w:r>
+        <w:rPr>
+          <w:rFonts w:ascii="Open Sans Light" w:hAnsi="Open Sans Light" w:cs="Open Sans Light"/>
+          <w:color w:val="auto"/>
+          <w:szCs w:val="20"/>
+        </w:rPr>
+        <w:t>in most cases it is likely to take you longer and may cost you more to pay off the debt under the agreement. If you have difficulties making payments under your credit agreement please contact us if you have not already done so to discuss terms for the rest of the agreement. You may also want to seek advice on what to do from an independent free advice agency such as the Citizens Advice Bureau.</w:t>
       </w:r>
     </w:p>
     <w:p>
@@ -1164,7 +1162,17 @@
           <w:color w:val="auto"/>
           <w:szCs w:val="20"/>
         </w:rPr>
-        <w:t>If you have any queries regarding the above statement, please contact us on 02037</w:t>
+        <w:t>If you have any queries regarding the above stat</w:t>
+      </w:r>
+      <w:bookmarkStart w:id="0" w:name="_GoBack"/>
+      <w:bookmarkEnd w:id="0"/>
+      <w:r>
+        <w:rPr>
+          <w:rFonts w:ascii="Open Sans Light" w:hAnsi="Open Sans Light" w:cs="Open Sans Light"/>
+          <w:color w:val="auto"/>
+          <w:szCs w:val="20"/>
+        </w:rPr>
+        <w:t>ement, please contact us on 02037</w:t>
       </w:r>
       <w:r>
         <w:rPr>
@@ -1591,8 +1599,6 @@
         </w:rPr>
         <w:t>This is the amount you borrowed and does not include any interest payable under the agreement or any administration charges that may be payable.</w:t>
       </w:r>
-      <w:bookmarkStart w:id="0" w:name="_GoBack"/>
-      <w:bookmarkEnd w:id="0"/>
     </w:p>
     <w:p>
       <w:pPr>
@@ -1660,6 +1666,14 @@
           <w:szCs w:val="20"/>
         </w:rPr>
         <w:t xml:space="preserve">This is simply the sum </w:t>
+      </w:r>
+      <w:r>
+        <w:rPr>
+          <w:rFonts w:ascii="Open Sans Light" w:hAnsi="Open Sans Light" w:cs="Open Sans Light"/>
+          <w:color w:val="auto"/>
+          <w:szCs w:val="20"/>
+        </w:rPr>
+        <w:t xml:space="preserve">of </w:t>
       </w:r>
       <w:r>
         <w:rPr>
@@ -2164,7 +2178,7 @@
                   </a:ln>
                   <a:extLst>
                     <a:ext uri="{FAA26D3D-D897-4be2-8F04-BA451C77F1D7}">
-                      <ma14:placeholderFlag xmlns:w15="http://schemas.microsoft.com/office/word/2012/wordml" xmlns="" xmlns:mo="http://schemas.microsoft.com/office/mac/office/2008/main" xmlns:mv="urn:schemas-microsoft-com:mac:vml" xmlns:o="urn:schemas-microsoft-com:office:office" xmlns:v="urn:schemas-microsoft-com:vml" xmlns:w10="urn:schemas-microsoft-com:office:word" xmlns:w="http://schemas.openxmlformats.org/wordprocessingml/2006/main" xmlns:ma14="http://schemas.microsoft.com/office/mac/drawingml/2011/main"/>
+                      <ma14:placeholderFlag xmlns:ma14="http://schemas.microsoft.com/office/mac/drawingml/2011/main" xmlns:w="http://schemas.openxmlformats.org/wordprocessingml/2006/main" xmlns:w10="urn:schemas-microsoft-com:office:word" xmlns:v="urn:schemas-microsoft-com:vml" xmlns:o="urn:schemas-microsoft-com:office:office" xmlns:mv="urn:schemas-microsoft-com:mac:vml" xmlns:mo="http://schemas.microsoft.com/office/mac/office/2008/main" xmlns="" xmlns:w15="http://schemas.microsoft.com/office/word/2012/wordml"/>
                     </a:ext>
                   </a:extLst>
                 </pic:spPr>
@@ -2246,7 +2260,7 @@
                   </a:ln>
                   <a:extLst>
                     <a:ext uri="{FAA26D3D-D897-4be2-8F04-BA451C77F1D7}">
-                      <ma14:placeholderFlag xmlns:w15="http://schemas.microsoft.com/office/word/2012/wordml" xmlns="" xmlns:mo="http://schemas.microsoft.com/office/mac/office/2008/main" xmlns:mv="urn:schemas-microsoft-com:mac:vml" xmlns:o="urn:schemas-microsoft-com:office:office" xmlns:v="urn:schemas-microsoft-com:vml" xmlns:w10="urn:schemas-microsoft-com:office:word" xmlns:w="http://schemas.openxmlformats.org/wordprocessingml/2006/main" xmlns:ma14="http://schemas.microsoft.com/office/mac/drawingml/2011/main"/>
+                      <ma14:placeholderFlag xmlns:ma14="http://schemas.microsoft.com/office/mac/drawingml/2011/main" xmlns:w="http://schemas.openxmlformats.org/wordprocessingml/2006/main" xmlns:w10="urn:schemas-microsoft-com:office:word" xmlns:v="urn:schemas-microsoft-com:vml" xmlns:o="urn:schemas-microsoft-com:office:office" xmlns:mv="urn:schemas-microsoft-com:mac:vml" xmlns:mo="http://schemas.microsoft.com/office/mac/office/2008/main" xmlns="" xmlns:w15="http://schemas.microsoft.com/office/word/2012/wordml"/>
                     </a:ext>
                   </a:extLst>
                 </pic:spPr>
@@ -10991,7 +11005,7 @@
 </file>
 
 <file path=customXml/itemProps1.xml><?xml version="1.0" encoding="utf-8"?>
-<ds:datastoreItem xmlns:ds="http://schemas.openxmlformats.org/officeDocument/2006/customXml" ds:itemID="{93487792-3AB5-40BE-B0C4-5D92EEFEA2AE}">
+<ds:datastoreItem xmlns:ds="http://schemas.openxmlformats.org/officeDocument/2006/customXml" ds:itemID="{80F22A0F-AA54-430C-90F4-701A23CB2E37}">
   <ds:schemaRefs>
     <ds:schemaRef ds:uri="http://schemas.openxmlformats.org/officeDocument/2006/bibliography"/>
   </ds:schemaRefs>

</xml_diff>

<commit_message>
EZ-4506 adding fca # to everline 77a template
</commit_message>
<xml_diff>
--- a/Integration/IMailLib/CollectionTemplates/EVLannual-77a.docx
+++ b/Integration/IMailLib/CollectionTemplates/EVLannual-77a.docx
@@ -36,6 +36,8 @@
                 <w:lang w:eastAsia="en-GB"/>
               </w:rPr>
             </w:pPr>
+            <w:bookmarkStart w:id="0" w:name="_GoBack"/>
+            <w:bookmarkEnd w:id="0"/>
           </w:p>
           <w:p>
             <w:pPr>
@@ -1058,6 +1060,7 @@
           <w:color w:val="auto"/>
           <w:szCs w:val="20"/>
         </w:rPr>
+        <w:lastRenderedPageBreak/>
         <w:t>Dispute Resolution</w:t>
       </w:r>
     </w:p>
@@ -1075,7 +1078,6 @@
           <w:color w:val="auto"/>
           <w:szCs w:val="20"/>
         </w:rPr>
-        <w:lastRenderedPageBreak/>
         <w:t>If you have a problem with your agreement please try to resolve it with us in the first instance. If you are not happy with the way in which we handled your complaint or the result, you may be able to complain to the Financial Ombudsman Service. If you do not take up your problem with us first, you will not be entitled to complain to the Ombudsman. We can provide details of how to contact the Ombudsman.</w:t>
       </w:r>
     </w:p>
@@ -1162,17 +1164,7 @@
           <w:color w:val="auto"/>
           <w:szCs w:val="20"/>
         </w:rPr>
-        <w:t>If you have any queries regarding the above stat</w:t>
-      </w:r>
-      <w:bookmarkStart w:id="0" w:name="_GoBack"/>
-      <w:bookmarkEnd w:id="0"/>
-      <w:r>
-        <w:rPr>
-          <w:rFonts w:ascii="Open Sans Light" w:hAnsi="Open Sans Light" w:cs="Open Sans Light"/>
-          <w:color w:val="auto"/>
-          <w:szCs w:val="20"/>
-        </w:rPr>
-        <w:t>ement, please contact us on 02037</w:t>
+        <w:t>If you have any queries regarding the above statement, please contact us on 02037</w:t>
       </w:r>
       <w:r>
         <w:rPr>
@@ -1926,7 +1918,7 @@
         <w:sz w:val="12"/>
         <w:szCs w:val="12"/>
       </w:rPr>
-      <w:t>.</w:t>
+      <w:t>; FCA Reference Number 647816</w:t>
     </w:r>
     <w:r>
       <w:rPr>
@@ -2043,7 +2035,7 @@
         <w:sz w:val="12"/>
         <w:szCs w:val="12"/>
       </w:rPr>
-      <w:t>.</w:t>
+      <w:t>; FCA Reference Number 647816;</w:t>
     </w:r>
     <w:r>
       <w:rPr>
@@ -2178,7 +2170,7 @@
                   </a:ln>
                   <a:extLst>
                     <a:ext uri="{FAA26D3D-D897-4be2-8F04-BA451C77F1D7}">
-                      <ma14:placeholderFlag xmlns:ma14="http://schemas.microsoft.com/office/mac/drawingml/2011/main" xmlns:w="http://schemas.openxmlformats.org/wordprocessingml/2006/main" xmlns:w10="urn:schemas-microsoft-com:office:word" xmlns:v="urn:schemas-microsoft-com:vml" xmlns:o="urn:schemas-microsoft-com:office:office" xmlns:mv="urn:schemas-microsoft-com:mac:vml" xmlns:mo="http://schemas.microsoft.com/office/mac/office/2008/main" xmlns="" xmlns:w15="http://schemas.microsoft.com/office/word/2012/wordml"/>
+                      <ma14:placeholderFlag xmlns:w15="http://schemas.microsoft.com/office/word/2012/wordml" xmlns="" xmlns:mo="http://schemas.microsoft.com/office/mac/office/2008/main" xmlns:mv="urn:schemas-microsoft-com:mac:vml" xmlns:o="urn:schemas-microsoft-com:office:office" xmlns:v="urn:schemas-microsoft-com:vml" xmlns:w10="urn:schemas-microsoft-com:office:word" xmlns:w="http://schemas.openxmlformats.org/wordprocessingml/2006/main" xmlns:ma14="http://schemas.microsoft.com/office/mac/drawingml/2011/main"/>
                     </a:ext>
                   </a:extLst>
                 </pic:spPr>
@@ -2260,7 +2252,7 @@
                   </a:ln>
                   <a:extLst>
                     <a:ext uri="{FAA26D3D-D897-4be2-8F04-BA451C77F1D7}">
-                      <ma14:placeholderFlag xmlns:ma14="http://schemas.microsoft.com/office/mac/drawingml/2011/main" xmlns:w="http://schemas.openxmlformats.org/wordprocessingml/2006/main" xmlns:w10="urn:schemas-microsoft-com:office:word" xmlns:v="urn:schemas-microsoft-com:vml" xmlns:o="urn:schemas-microsoft-com:office:office" xmlns:mv="urn:schemas-microsoft-com:mac:vml" xmlns:mo="http://schemas.microsoft.com/office/mac/office/2008/main" xmlns="" xmlns:w15="http://schemas.microsoft.com/office/word/2012/wordml"/>
+                      <ma14:placeholderFlag xmlns:w15="http://schemas.microsoft.com/office/word/2012/wordml" xmlns="" xmlns:mo="http://schemas.microsoft.com/office/mac/office/2008/main" xmlns:mv="urn:schemas-microsoft-com:mac:vml" xmlns:o="urn:schemas-microsoft-com:office:office" xmlns:v="urn:schemas-microsoft-com:vml" xmlns:w10="urn:schemas-microsoft-com:office:word" xmlns:w="http://schemas.openxmlformats.org/wordprocessingml/2006/main" xmlns:ma14="http://schemas.microsoft.com/office/mac/drawingml/2011/main"/>
                     </a:ext>
                   </a:extLst>
                 </pic:spPr>
@@ -11005,7 +10997,7 @@
 </file>
 
 <file path=customXml/itemProps1.xml><?xml version="1.0" encoding="utf-8"?>
-<ds:datastoreItem xmlns:ds="http://schemas.openxmlformats.org/officeDocument/2006/customXml" ds:itemID="{80F22A0F-AA54-430C-90F4-701A23CB2E37}">
+<ds:datastoreItem xmlns:ds="http://schemas.openxmlformats.org/officeDocument/2006/customXml" ds:itemID="{12957B2F-A57A-4963-A53C-7F171509E2B3}">
   <ds:schemaRefs>
     <ds:schemaRef ds:uri="http://schemas.openxmlformats.org/officeDocument/2006/bibliography"/>
   </ds:schemaRefs>

</xml_diff>